<commit_message>
Arreglar orden de metodos en Supervisiones Controller
</commit_message>
<xml_diff>
--- a/scorpioweb/wwwroot/Documentos/reporteSupervisionSCP.docx
+++ b/scorpioweb/wwwroot/Documentos/reporteSupervisionSCP.docx
@@ -13,6 +13,7 @@
           <w:u w:val="single"/>
         </w:rPr>
         <w:tabs>
+          <w:tab w:val="left" w:leader="none" w:pos="1134"/>
           <w:tab w:val="center" w:leader="none" w:pos="4420"/>
         </w:tabs>
         <w:jc w:val="right"/>
@@ -148,103 +149,11 @@
           <w:bCs w:val="1"/>
           <w:color w:val="404040"/>
           <w:rFonts w:ascii="Century Gothic" w:hAnsi="Century Gothic" w:cs="Arial" w:eastAsia="Times New Roman"/>
-          <w:highlight w:val="green"/>
           <w:lang w:val="es-ES"/>
           <w:sz w:val="19"/>
           <w:szCs w:val="19"/>
         </w:rPr>
-        <w:t>04</w:t>
-      </w:r>
-      <w:r>
-        <w:rPr>
-          <w:b w:val="1"/>
-          <w:bCs w:val="1"/>
-          <w:color w:val="404040"/>
-          <w:rFonts w:ascii="Century Gothic" w:hAnsi="Century Gothic" w:cs="Arial" w:eastAsia="Times New Roman"/>
-          <w:highlight w:val="green"/>
-          <w:lang w:val="es-ES"/>
-          <w:sz w:val="19"/>
-          <w:szCs w:val="19"/>
-        </w:rPr>
-        <w:t xml:space="preserve"> </w:t>
-      </w:r>
-      <w:r>
-        <w:rPr>
-          <w:b w:val="1"/>
-          <w:bCs w:val="1"/>
-          <w:color w:val="404040"/>
-          <w:rFonts w:ascii="Century Gothic" w:hAnsi="Century Gothic" w:cs="Arial" w:eastAsia="Times New Roman"/>
-          <w:highlight w:val="green"/>
-          <w:lang w:val="es-ES"/>
-          <w:sz w:val="19"/>
-          <w:szCs w:val="19"/>
-        </w:rPr>
-        <w:t xml:space="preserve">de </w:t>
-      </w:r>
-      <w:r>
-        <w:rPr>
-          <w:b w:val="1"/>
-          <w:bCs w:val="1"/>
-          <w:color w:val="404040"/>
-          <w:rFonts w:ascii="Century Gothic" w:hAnsi="Century Gothic" w:cs="Arial" w:eastAsia="Times New Roman"/>
-          <w:highlight w:val="green"/>
-          <w:lang w:val="es-ES"/>
-          <w:sz w:val="19"/>
-          <w:szCs w:val="19"/>
-        </w:rPr>
-        <w:t>ABRIL</w:t>
-      </w:r>
-      <w:r>
-        <w:rPr>
-          <w:b w:val="1"/>
-          <w:bCs w:val="1"/>
-          <w:color w:val="404040"/>
-          <w:rFonts w:ascii="Century Gothic" w:hAnsi="Century Gothic" w:cs="Arial" w:eastAsia="Times New Roman"/>
-          <w:highlight w:val="green"/>
-          <w:lang w:val="es-ES"/>
-          <w:sz w:val="19"/>
-          <w:szCs w:val="19"/>
-        </w:rPr>
-        <w:t xml:space="preserve"> de</w:t>
-      </w:r>
-      <w:r>
-        <w:rPr>
-          <w:b w:val="1"/>
-          <w:bCs w:val="1"/>
-          <w:color w:val="404040"/>
-          <w:rFonts w:ascii="Century Gothic" w:hAnsi="Century Gothic" w:cs="Arial" w:eastAsia="Times New Roman"/>
-          <w:highlight w:val="green"/>
-          <w:lang w:val="es-ES"/>
-          <w:sz w:val="19"/>
-          <w:szCs w:val="19"/>
-        </w:rPr>
-        <w:t xml:space="preserve"> 20</w:t>
-      </w:r>
-      <w:r>
-        <w:rPr>
-          <w:b w:val="1"/>
-          <w:bCs w:val="1"/>
-          <w:color w:val="404040"/>
-          <w:rFonts w:ascii="Century Gothic" w:hAnsi="Century Gothic" w:cs="Arial" w:eastAsia="Times New Roman"/>
-          <w:highlight w:val="green"/>
-          <w:lang w:val="es-ES"/>
-          <w:sz w:val="19"/>
-          <w:szCs w:val="19"/>
-        </w:rPr>
-        <w:t>2</w:t>
-      </w:r>
-      <w:r>
-        <w:rPr>
-          <w:b w:val="1"/>
-          <w:bCs w:val="1"/>
-          <w:color w:val="404040"/>
-          <w:rFonts w:ascii="Century Gothic" w:hAnsi="Century Gothic" w:cs="Arial" w:eastAsia="Times New Roman"/>
-          <w:highlight w:val="green"/>
-          <w:lang w:val="es-ES"/>
-          <w:sz w:val="19"/>
-          <w:szCs w:val="19"/>
-        </w:rPr>
-        <w:t>2</w:t>
+        <w:t>05 MAYO 2022</w:t>
       </w:r>
     </w:p>
     <w:p>
@@ -391,11 +300,10 @@
           <w:bCs w:val="1"/>
           <w:color w:val="404040"/>
           <w:rFonts w:ascii="Century Gothic" w:hAnsi="Century Gothic" w:cs="Arial" w:eastAsia="Times New Roman"/>
-          <w:highlight w:val="green"/>
-          <w:sz w:val="19"/>
-          <w:szCs w:val="19"/>
-        </w:rPr>
-        <w:t>20/2021</w:t>
+          <w:sz w:val="19"/>
+          <w:szCs w:val="19"/>
+        </w:rPr>
+        <w:t>0000/2020</w:t>
       </w:r>
     </w:p>
     <w:p>
@@ -428,11 +336,10 @@
           <w:bCs w:val="1"/>
           <w:color w:val="404040"/>
           <w:rFonts w:ascii="Century Gothic" w:hAnsi="Century Gothic" w:cs="Arial" w:eastAsia="Times New Roman"/>
-          <w:highlight w:val="green"/>
-          <w:sz w:val="19"/>
-          <w:szCs w:val="19"/>
-        </w:rPr>
-        <w:t>1318</w:t>
+          <w:sz w:val="19"/>
+          <w:szCs w:val="19"/>
+        </w:rPr>
+        <w:t>913</w:t>
       </w:r>
     </w:p>
     <w:p>
@@ -476,11 +383,10 @@
           <w:bCs w:val="1"/>
           <w:color w:val="404040"/>
           <w:rFonts w:ascii="Century Gothic" w:hAnsi="Century Gothic" w:cs="Arial" w:eastAsia="Times New Roman"/>
-          <w:highlight w:val="yellow"/>
-          <w:sz w:val="19"/>
-          <w:szCs w:val="19"/>
-        </w:rPr>
-        <w:t>X</w:t>
+          <w:sz w:val="19"/>
+          <w:szCs w:val="19"/>
+        </w:rPr>
+        <w:t>I</w:t>
       </w:r>
       <w:r>
         <w:rPr>
@@ -527,77 +433,12 @@
           <w:bCs w:val="1"/>
           <w:color w:val="404040"/>
           <w:rFonts w:ascii="Century Gothic" w:hAnsi="Century Gothic" w:cs="Arial" w:eastAsia="Calibri"/>
-          <w:highlight w:val="green"/>
           <w:sz w:val="20"/>
           <w:szCs w:val="20"/>
         </w:rPr>
         <w:spacing w:after="0"/>
       </w:pPr>
       <w:r>
-        <w:rPr>
-          <w:b w:val="1"/>
-          <w:bCs w:val="1"/>
-          <w:color w:val="404040"/>
-          <w:rFonts w:ascii="Century Gothic" w:hAnsi="Century Gothic" w:cs="Arial" w:eastAsia="Calibri"/>
-          <w:highlight w:val="green"/>
-          <w:sz w:val="20"/>
-          <w:szCs w:val="20"/>
-        </w:rPr>
-        <w:t>JUEZ ESPECIALIZADO EN MATERIA FAMILIAR Y DE CONTROL</w:t>
-      </w:r>
-    </w:p>
-    <w:p>
-      <w:pPr>
-        <w:rPr>
-          <w:b w:val="1"/>
-          <w:bCs w:val="1"/>
-          <w:color w:val="404040"/>
-          <w:rFonts w:ascii="Century Gothic" w:hAnsi="Century Gothic" w:cs="Arial" w:eastAsia="Calibri"/>
-          <w:highlight w:val="green"/>
-          <w:sz w:val="20"/>
-          <w:szCs w:val="20"/>
-        </w:rPr>
-        <w:spacing w:after="0"/>
-      </w:pPr>
-      <w:r>
-        <w:rPr>
-          <w:b w:val="1"/>
-          <w:bCs w:val="1"/>
-          <w:color w:val="404040"/>
-          <w:rFonts w:ascii="Century Gothic" w:hAnsi="Century Gothic" w:cs="Arial" w:eastAsia="Calibri"/>
-          <w:highlight w:val="green"/>
-          <w:sz w:val="20"/>
-          <w:szCs w:val="20"/>
-        </w:rPr>
-        <w:t xml:space="preserve">Y </w:t>
-      </w:r>
-      <w:r>
-        <w:rPr>
-          <w:b w:val="1"/>
-          <w:bCs w:val="1"/>
-          <w:color w:val="404040"/>
-          <w:rFonts w:ascii="Century Gothic" w:hAnsi="Century Gothic" w:cs="Arial" w:eastAsia="Calibri"/>
-          <w:highlight w:val="green"/>
-          <w:sz w:val="20"/>
-          <w:szCs w:val="20"/>
-        </w:rPr>
-        <w:t>ENJUICIAMINETO</w:t>
-      </w:r>
-      <w:r>
-        <w:rPr>
-          <w:b w:val="1"/>
-          <w:bCs w:val="1"/>
-          <w:color w:val="404040"/>
-          <w:rFonts w:ascii="Century Gothic" w:hAnsi="Century Gothic" w:cs="Arial" w:eastAsia="Calibri"/>
-          <w:highlight w:val="green"/>
-          <w:sz w:val="20"/>
-          <w:szCs w:val="20"/>
-        </w:rPr>
-        <w:t xml:space="preserve"> EN MATERIA PENAL, PARA NIÑAS, NIÑOS Y </w:t>
-      </w:r>
-    </w:p>
-    <w:p>
-      <w:pPr>
         <w:rPr>
           <w:b w:val="1"/>
           <w:bCs w:val="1"/>
@@ -606,33 +447,11 @@
           <w:sz w:val="20"/>
           <w:szCs w:val="20"/>
         </w:rPr>
-        <w:spacing w:after="0"/>
-      </w:pPr>
-      <w:r>
-        <w:rPr>
-          <w:b w:val="1"/>
-          <w:bCs w:val="1"/>
-          <w:color w:val="404040"/>
-          <w:rFonts w:ascii="Century Gothic" w:hAnsi="Century Gothic" w:cs="Arial" w:eastAsia="Calibri"/>
-          <w:highlight w:val="green"/>
-          <w:sz w:val="20"/>
-          <w:szCs w:val="20"/>
-        </w:rPr>
-        <w:t>ADOLECENTES</w:t>
-      </w:r>
-      <w:r>
-        <w:rPr>
-          <w:b w:val="1"/>
-          <w:bCs w:val="1"/>
-          <w:color w:val="404040"/>
-          <w:rFonts w:ascii="Century Gothic" w:hAnsi="Century Gothic" w:cs="Arial" w:eastAsia="Calibri"/>
-          <w:highlight w:val="green"/>
-          <w:sz w:val="20"/>
-          <w:szCs w:val="20"/>
-        </w:rPr>
-        <w:t xml:space="preserve"> DEL PRIMER DISTRITO JUDICIAL</w:t>
-      </w:r>
-      <w:r>
+        <w:t>JUEZ ESPECIALIZADO EN MATERIA FAMILIAR Y DE CONTROL Y ENJUICIAMIENTO EN MATERIA PENAL, PARA NIÑAS, NIÑOS Y ADOLESCENTES DEL PRIMER DISTRITO JUDICIAL</w:t>
+      </w:r>
+    </w:p>
+    <w:p>
+      <w:pPr>
         <w:rPr>
           <w:b w:val="1"/>
           <w:bCs w:val="1"/>
@@ -641,11 +460,9 @@
           <w:sz w:val="20"/>
           <w:szCs w:val="20"/>
         </w:rPr>
-        <w:t>.</w:t>
-      </w:r>
-    </w:p>
-    <w:p>
-      <w:pPr>
+        <w:spacing w:after="0"/>
+      </w:pPr>
+      <w:r>
         <w:rPr>
           <w:b w:val="1"/>
           <w:bCs w:val="1"/>
@@ -654,65 +471,90 @@
           <w:sz w:val="20"/>
           <w:szCs w:val="20"/>
         </w:rPr>
-        <w:spacing w:after="0"/>
-      </w:pPr>
-      <w:r>
-        <w:rPr>
-          <w:b w:val="1"/>
-          <w:bCs w:val="1"/>
+        <w:t>P R E S E N T E:</w:t>
+      </w:r>
+    </w:p>
+    <w:p>
+      <w:pPr>
+        <w:rPr>
+          <w:color w:val="404040"/>
+          <w:rFonts w:ascii="Century Gothic" w:hAnsi="Century Gothic" w:cs="Arial"/>
+          <w:sz w:val="19"/>
+          <w:szCs w:val="19"/>
+        </w:rPr>
+        <w:jc w:val="both"/>
+      </w:pPr>
+    </w:p>
+    <w:p>
+      <w:pPr>
+        <w:rPr>
+          <w:b w:val="1"/>
+          <w:bCs w:val="1"/>
+          <w:color w:val="404040"/>
+          <w:rFonts w:ascii="Century Gothic" w:hAnsi="Century Gothic" w:cs="Arial"/>
+          <w:sz w:val="19"/>
+          <w:szCs w:val="19"/>
+        </w:rPr>
+        <w:jc w:val="both"/>
+      </w:pPr>
+      <w:r>
+        <w:rPr>
+          <w:color w:val="404040"/>
+          <w:rFonts w:ascii="Century Gothic" w:hAnsi="Century Gothic" w:cs="Arial"/>
+          <w:sz w:val="19"/>
+          <w:szCs w:val="19"/>
+        </w:rPr>
+        <w:t xml:space="preserve">Con fundamento en lo dispuesto por los artículos </w:t>
+      </w:r>
+      <w:r>
+        <w:rPr>
+          <w:color w:val="404040"/>
+          <w:rFonts w:ascii="Century Gothic" w:hAnsi="Century Gothic" w:cs="Arial"/>
+          <w:sz w:val="19"/>
+          <w:szCs w:val="19"/>
+        </w:rPr>
+        <w:t xml:space="preserve"> 105  fracción VIII, </w:t>
+      </w:r>
+      <w:r>
+        <w:rPr>
+          <w:color w:val="404040"/>
+          <w:rFonts w:ascii="Century Gothic" w:hAnsi="Century Gothic" w:cs="Arial"/>
+          <w:sz w:val="19"/>
+          <w:szCs w:val="19"/>
+        </w:rPr>
+        <w:t>177</w:t>
+      </w:r>
+      <w:r>
+        <w:rPr>
+          <w:color w:val="404040"/>
+          <w:rFonts w:ascii="Century Gothic" w:hAnsi="Century Gothic" w:cs="Arial"/>
+          <w:sz w:val="19"/>
+          <w:szCs w:val="19"/>
+        </w:rPr>
+        <w:t>,  182,</w:t>
+      </w:r>
+      <w:r>
+        <w:rPr>
+          <w:color w:val="404040"/>
+          <w:rFonts w:ascii="Century Gothic" w:hAnsi="Century Gothic" w:cs="Arial"/>
+          <w:sz w:val="19"/>
+          <w:szCs w:val="19"/>
+        </w:rPr>
+        <w:t xml:space="preserve"> del Código Nacional de Procedimientos Penales</w:t>
+      </w:r>
+      <w:r>
+        <w:rPr>
           <w:color w:val="404040"/>
           <w:rFonts w:ascii="Century Gothic" w:hAnsi="Century Gothic" w:cs="Arial" w:eastAsia="Calibri"/>
-          <w:sz w:val="20"/>
-          <w:szCs w:val="20"/>
-        </w:rPr>
-        <w:t>P R E S E N T E:</w:t>
-      </w:r>
-    </w:p>
-    <w:p>
-      <w:pPr>
-        <w:rPr>
-          <w:color w:val="404040"/>
-          <w:rFonts w:ascii="Century Gothic" w:hAnsi="Century Gothic" w:cs="Arial"/>
-          <w:sz w:val="19"/>
-          <w:szCs w:val="19"/>
-        </w:rPr>
-        <w:jc w:val="both"/>
-      </w:pPr>
-    </w:p>
-    <w:p>
-      <w:pPr>
-        <w:rPr>
-          <w:b w:val="1"/>
-          <w:bCs w:val="1"/>
-          <w:color w:val="404040"/>
-          <w:rFonts w:ascii="Century Gothic" w:hAnsi="Century Gothic" w:cs="Arial"/>
-          <w:sz w:val="19"/>
-          <w:szCs w:val="19"/>
-        </w:rPr>
-        <w:jc w:val="both"/>
-      </w:pPr>
-      <w:r>
-        <w:rPr>
-          <w:color w:val="404040"/>
-          <w:rFonts w:ascii="Century Gothic" w:hAnsi="Century Gothic" w:cs="Arial"/>
-          <w:sz w:val="19"/>
-          <w:szCs w:val="19"/>
-        </w:rPr>
-        <w:t xml:space="preserve">Con fundamento en lo dispuesto por los artículos </w:t>
-      </w:r>
-      <w:r>
-        <w:rPr>
-          <w:color w:val="404040"/>
-          <w:rFonts w:ascii="Century Gothic" w:hAnsi="Century Gothic" w:cs="Arial"/>
-          <w:sz w:val="19"/>
-          <w:szCs w:val="19"/>
-        </w:rPr>
-        <w:t xml:space="preserve"> 105  fracción VIII, </w:t>
-      </w:r>
-      <w:r>
-        <w:rPr>
-          <w:color w:val="404040"/>
-          <w:rFonts w:ascii="Century Gothic" w:hAnsi="Century Gothic" w:cs="Arial"/>
+          <w:sz w:val="19"/>
+          <w:szCs w:val="19"/>
+        </w:rPr>
+        <w:t xml:space="preserve"> y el artículo </w:t>
+      </w:r>
+      <w:r>
+        <w:rPr>
+          <w:color w:val="404040"/>
+          <w:rFonts w:ascii="Century Gothic" w:hAnsi="Century Gothic" w:cs="Arial" w:eastAsia="Calibri"/>
           <w:sz w:val="19"/>
           <w:szCs w:val="19"/>
         </w:rPr>
@@ -721,29 +563,11 @@
       <w:r>
         <w:rPr>
           <w:color w:val="404040"/>
-          <w:rFonts w:ascii="Century Gothic" w:hAnsi="Century Gothic" w:cs="Arial"/>
-          <w:sz w:val="19"/>
-          <w:szCs w:val="19"/>
-        </w:rPr>
-        <w:t>,  182,</w:t>
-      </w:r>
-      <w:r>
-        <w:rPr>
-          <w:color w:val="404040"/>
-          <w:rFonts w:ascii="Century Gothic" w:hAnsi="Century Gothic" w:cs="Arial"/>
-          <w:sz w:val="19"/>
-          <w:szCs w:val="19"/>
-        </w:rPr>
-        <w:t xml:space="preserve"> del Código Nacional de Procedimientos Penales</w:t>
-      </w:r>
-      <w:r>
-        <w:rPr>
-          <w:color w:val="404040"/>
           <w:rFonts w:ascii="Century Gothic" w:hAnsi="Century Gothic" w:cs="Arial" w:eastAsia="Calibri"/>
           <w:sz w:val="19"/>
           <w:szCs w:val="19"/>
         </w:rPr>
-        <w:t xml:space="preserve"> y el artículo </w:t>
+        <w:t xml:space="preserve"> de la Ley de Seguridad Pública para el Estado de </w:t>
       </w:r>
       <w:r>
         <w:rPr>
@@ -752,7 +576,7 @@
           <w:sz w:val="19"/>
           <w:szCs w:val="19"/>
         </w:rPr>
-        <w:t>177</w:t>
+        <w:t>Durango</w:t>
       </w:r>
       <w:r>
         <w:rPr>
@@ -761,16 +585,18 @@
           <w:sz w:val="19"/>
           <w:szCs w:val="19"/>
         </w:rPr>
-        <w:t xml:space="preserve"> de la Ley de Seguridad Pública para el Estado de </w:t>
-      </w:r>
-      <w:r>
-        <w:rPr>
+        <w:t xml:space="preserve">, se emite el presente </w:t>
+      </w:r>
+      <w:r>
+        <w:rPr>
+          <w:b w:val="1"/>
+          <w:bCs w:val="1"/>
           <w:color w:val="404040"/>
           <w:rFonts w:ascii="Century Gothic" w:hAnsi="Century Gothic" w:cs="Arial" w:eastAsia="Calibri"/>
           <w:sz w:val="19"/>
           <w:szCs w:val="19"/>
         </w:rPr>
-        <w:t>Durango</w:t>
+        <w:t>INFORME DE SUPERVISIÓN</w:t>
       </w:r>
       <w:r>
         <w:rPr>
@@ -779,18 +605,16 @@
           <w:sz w:val="19"/>
           <w:szCs w:val="19"/>
         </w:rPr>
-        <w:t xml:space="preserve">, se emite el presente </w:t>
-      </w:r>
-      <w:r>
-        <w:rPr>
-          <w:b w:val="1"/>
-          <w:bCs w:val="1"/>
+        <w:t xml:space="preserve">, el cual contiene información respecto a las actividades de seguimiento que se llevaron a cabo por parte de la Dirección de </w:t>
+      </w:r>
+      <w:r>
+        <w:rPr>
           <w:color w:val="404040"/>
           <w:rFonts w:ascii="Century Gothic" w:hAnsi="Century Gothic" w:cs="Arial" w:eastAsia="Calibri"/>
           <w:sz w:val="19"/>
           <w:szCs w:val="19"/>
         </w:rPr>
-        <w:t>INFORME DE SUPERVISIÓN</w:t>
+        <w:t>Ejecución de Penas y Medidas de Seguridad</w:t>
       </w:r>
       <w:r>
         <w:rPr>
@@ -799,7 +623,7 @@
           <w:sz w:val="19"/>
           <w:szCs w:val="19"/>
         </w:rPr>
-        <w:t xml:space="preserve">, el cual contiene información respecto a las actividades de seguimiento que se llevaron a cabo por parte de la Dirección de </w:t>
+        <w:t>,</w:t>
       </w:r>
       <w:r>
         <w:rPr>
@@ -808,7 +632,7 @@
           <w:sz w:val="19"/>
           <w:szCs w:val="19"/>
         </w:rPr>
-        <w:t>Ejecución de Penas y Medidas de Seguridad</w:t>
+        <w:t xml:space="preserve"> Supervisión de Medidas Cautelares y de la Suspensión Condicional del Proceso,</w:t>
       </w:r>
       <w:r>
         <w:rPr>
@@ -817,7 +641,7 @@
           <w:sz w:val="19"/>
           <w:szCs w:val="19"/>
         </w:rPr>
-        <w:t>,</w:t>
+        <w:t xml:space="preserve"> con el fin de dar c</w:t>
       </w:r>
       <w:r>
         <w:rPr>
@@ -826,7 +650,7 @@
           <w:sz w:val="19"/>
           <w:szCs w:val="19"/>
         </w:rPr>
-        <w:t xml:space="preserve"> Supervisión de Medidas Cautelares y de la Suspensión Condicional del Proceso,</w:t>
+        <w:t>umplimiento a lo estipulado en el proveído de</w:t>
       </w:r>
       <w:r>
         <w:rPr>
@@ -835,7 +659,7 @@
           <w:sz w:val="19"/>
           <w:szCs w:val="19"/>
         </w:rPr>
-        <w:t xml:space="preserve"> con el fin de dar c</w:t>
+        <w:t xml:space="preserve"> </w:t>
       </w:r>
       <w:r>
         <w:rPr>
@@ -844,17 +668,16 @@
           <w:sz w:val="19"/>
           <w:szCs w:val="19"/>
         </w:rPr>
-        <w:t xml:space="preserve">umplimiento a lo estipulado en el proveído de </w:t>
+        <w:t>26 febrero 2022</w:t>
       </w:r>
       <w:r>
         <w:rPr>
           <w:color w:val="404040"/>
           <w:rFonts w:ascii="Century Gothic" w:hAnsi="Century Gothic" w:cs="Arial" w:eastAsia="Calibri"/>
-          <w:highlight w:val="green"/>
-          <w:sz w:val="19"/>
-          <w:szCs w:val="19"/>
-        </w:rPr>
-        <w:t>29 DE SEPTIEMBRE DE 2021</w:t>
+          <w:sz w:val="19"/>
+          <w:szCs w:val="19"/>
+        </w:rPr>
+        <w:t>, en la cual se le las obligaciones p</w:t>
       </w:r>
       <w:r>
         <w:rPr>
@@ -863,7 +686,7 @@
           <w:sz w:val="19"/>
           <w:szCs w:val="19"/>
         </w:rPr>
-        <w:t>, en la cual se le las obligaciones p</w:t>
+        <w:t xml:space="preserve">rocesales </w:t>
       </w:r>
       <w:r>
         <w:rPr>
@@ -872,7 +695,7 @@
           <w:sz w:val="19"/>
           <w:szCs w:val="19"/>
         </w:rPr>
-        <w:t xml:space="preserve">rocesales </w:t>
+        <w:t>de la</w:t>
       </w:r>
       <w:r>
         <w:rPr>
@@ -881,7 +704,7 @@
           <w:sz w:val="19"/>
           <w:szCs w:val="19"/>
         </w:rPr>
-        <w:t xml:space="preserve">de la </w:t>
+        <w:t xml:space="preserve"> </w:t>
       </w:r>
       <w:r>
         <w:rPr>
@@ -891,7 +714,7 @@
           <w:szCs w:val="19"/>
           <w:u w:val="single"/>
         </w:rPr>
-        <w:t>S</w:t>
+        <w:t>MEDIDAS CAUTELARES</w:t>
       </w:r>
       <w:r>
         <w:rPr>
@@ -899,48 +722,52 @@
           <w:rFonts w:ascii="Century Gothic" w:hAnsi="Century Gothic" w:cs="Arial" w:eastAsia="Calibri"/>
           <w:sz w:val="19"/>
           <w:szCs w:val="19"/>
-          <w:u w:val="single"/>
-        </w:rPr>
-        <w:t>uspensión Condicional de</w:t>
-      </w:r>
-      <w:r>
-        <w:rPr>
+        </w:rPr>
+        <w:t xml:space="preserve">, relacionado con el </w:t>
+      </w:r>
+      <w:r>
+        <w:rPr>
+          <w:b w:val="1"/>
+          <w:bCs w:val="1"/>
           <w:color w:val="404040"/>
           <w:rFonts w:ascii="Century Gothic" w:hAnsi="Century Gothic" w:cs="Arial" w:eastAsia="Calibri"/>
           <w:sz w:val="19"/>
           <w:szCs w:val="19"/>
-          <w:u w:val="single"/>
-        </w:rPr>
-        <w:t xml:space="preserve">l </w:t>
-      </w:r>
-      <w:r>
-        <w:rPr>
+        </w:rPr>
+        <w:t>N</w:t>
+      </w:r>
+      <w:r>
+        <w:rPr>
+          <w:b w:val="1"/>
+          <w:bCs w:val="1"/>
           <w:color w:val="404040"/>
           <w:rFonts w:ascii="Century Gothic" w:hAnsi="Century Gothic" w:cs="Arial" w:eastAsia="Calibri"/>
           <w:sz w:val="19"/>
           <w:szCs w:val="19"/>
-          <w:u w:val="single"/>
-        </w:rPr>
-        <w:t>P</w:t>
-      </w:r>
-      <w:r>
-        <w:rPr>
+        </w:rPr>
+        <w:t>ú</w:t>
+      </w:r>
+      <w:r>
+        <w:rPr>
+          <w:b w:val="1"/>
+          <w:bCs w:val="1"/>
           <w:color w:val="404040"/>
           <w:rFonts w:ascii="Century Gothic" w:hAnsi="Century Gothic" w:cs="Arial" w:eastAsia="Calibri"/>
           <w:sz w:val="19"/>
           <w:szCs w:val="19"/>
-          <w:u w:val="single"/>
-        </w:rPr>
-        <w:t xml:space="preserve">roceso </w:t>
-      </w:r>
-      <w:r>
-        <w:rPr>
+        </w:rPr>
+        <w:t>mero de Causa Penal</w:t>
+      </w:r>
+      <w:r>
+        <w:rPr>
+          <w:b w:val="1"/>
+          <w:bCs w:val="1"/>
           <w:color w:val="404040"/>
           <w:rFonts w:ascii="Century Gothic" w:hAnsi="Century Gothic" w:cs="Arial" w:eastAsia="Calibri"/>
           <w:sz w:val="19"/>
           <w:szCs w:val="19"/>
         </w:rPr>
-        <w:t xml:space="preserve">, relacionado con el </w:t>
+        <w:t xml:space="preserve"> </w:t>
       </w:r>
       <w:r>
         <w:rPr>
@@ -951,7 +778,7 @@
           <w:sz w:val="19"/>
           <w:szCs w:val="19"/>
         </w:rPr>
-        <w:t>N</w:t>
+        <w:t>0000/2020</w:t>
       </w:r>
       <w:r>
         <w:rPr>
@@ -962,7 +789,7 @@
           <w:sz w:val="19"/>
           <w:szCs w:val="19"/>
         </w:rPr>
-        <w:t>ú</w:t>
+        <w:t xml:space="preserve"> </w:t>
       </w:r>
       <w:r>
         <w:rPr>
@@ -973,30 +800,7 @@
           <w:sz w:val="19"/>
           <w:szCs w:val="19"/>
         </w:rPr>
-        <w:t xml:space="preserve">mero de Causa Penal </w:t>
-      </w:r>
-      <w:r>
-        <w:rPr>
-          <w:b w:val="1"/>
-          <w:bCs w:val="1"/>
-          <w:color w:val="404040"/>
-          <w:rFonts w:ascii="Century Gothic" w:hAnsi="Century Gothic" w:cs="Arial" w:eastAsia="Calibri"/>
-          <w:highlight w:val="green"/>
-          <w:sz w:val="19"/>
-          <w:szCs w:val="19"/>
-        </w:rPr>
-        <w:t>020/2021</w:t>
-      </w:r>
-      <w:r>
-        <w:rPr>
-          <w:b w:val="1"/>
-          <w:bCs w:val="1"/>
-          <w:color w:val="404040"/>
-          <w:rFonts w:ascii="Century Gothic" w:hAnsi="Century Gothic" w:cs="Arial" w:eastAsia="Calibri"/>
-          <w:sz w:val="19"/>
-          <w:szCs w:val="19"/>
-        </w:rPr>
-        <w:t xml:space="preserve">  a lo cual nos permitimos informar </w:t>
+        <w:t xml:space="preserve">a lo cual nos permitimos informar </w:t>
       </w:r>
       <w:r>
         <w:rPr>
@@ -1158,7 +962,7 @@
                 <w:sz w:val="19"/>
                 <w:szCs w:val="19"/>
               </w:rPr>
-              <w:t>SANDRA PATRICIA GONZÁLEZ ESPARZA</w:t>
+              <w:t>3 S-D PRUEBA</w:t>
             </w:r>
           </w:p>
         </w:tc>
@@ -1220,7 +1024,7 @@
                 <w:sz w:val="19"/>
                 <w:szCs w:val="19"/>
               </w:rPr>
-              <w:t>020/2021</w:t>
+              <w:t>0000/2020</w:t>
             </w:r>
           </w:p>
         </w:tc>
@@ -1286,7 +1090,7 @@
                 <w:sz w:val="19"/>
                 <w:szCs w:val="19"/>
               </w:rPr>
-              <w:t xml:space="preserve">VIOLENCIA FAMILIAR Y LESIONES </w:t>
+              <w:t xml:space="preserve">Violencia Familiar </w:t>
             </w:r>
           </w:p>
         </w:tc>
@@ -1351,7 +1155,7 @@
                 <w:sz w:val="19"/>
                 <w:szCs w:val="19"/>
               </w:rPr>
-              <w:t>29 de septiembre de 2021</w:t>
+              <w:t>26 febrero 2022</w:t>
             </w:r>
           </w:p>
         </w:tc>
@@ -1414,18 +1218,7 @@
                 <w:sz w:val="19"/>
                 <w:szCs w:val="19"/>
               </w:rPr>
-              <w:t>SUSPENSION</w:t>
-            </w:r>
-            <w:r>
-              <w:rPr>
-                <w:b w:val="1"/>
-                <w:bCs w:val="1"/>
-                <w:color w:val="404040"/>
-                <w:rFonts w:ascii="Century Gothic" w:hAnsi="Century Gothic" w:cs="Arial"/>
-                <w:sz w:val="19"/>
-                <w:szCs w:val="19"/>
-              </w:rPr>
-              <w:t xml:space="preserve"> CONDICIONAL DEL PROCESO </w:t>
+              <w:t>MEDIDAS CAUTELARES</w:t>
             </w:r>
           </w:p>
         </w:tc>
@@ -1490,7 +1283,7 @@
                 <w:sz w:val="19"/>
                 <w:szCs w:val="19"/>
               </w:rPr>
-              <w:t>MARÍA DEL CARMEN GONZÁLEZ CORRALES</w:t>
+              <w:t>IOVANNI FERNÁNDEZ SÁNCHEZ</w:t>
             </w:r>
           </w:p>
         </w:tc>
@@ -1729,7 +1522,7 @@
                 <w:sz w:val="19"/>
                 <w:szCs w:val="19"/>
               </w:rPr>
-              <w:t>Residir en el domicilio</w:t>
+              <w:t>LA PRESENTACIÓN PERIÓDICA ANTE EL JUEZ O ANTE AUTORIDAD DISTINTA QUE AQUÉL DESIGNE.</w:t>
             </w:r>
           </w:p>
         </w:tc>
@@ -1788,7 +1581,7 @@
                 <w:sz w:val="19"/>
                 <w:szCs w:val="19"/>
               </w:rPr>
-              <w:t>CUMPLIENDO</w:t>
+              <w:t>CUMPLIMIENTO</w:t>
             </w:r>
           </w:p>
         </w:tc>
@@ -1849,7 +1642,6 @@
                 <w:sz w:val="19"/>
                 <w:szCs w:val="19"/>
               </w:rPr>
-              <w:jc w:val="both"/>
               <w:spacing w:after="0" w:lineRule="auto" w:line="240"/>
             </w:pPr>
             <w:r>
@@ -1859,7 +1651,304 @@
                 <w:sz w:val="19"/>
                 <w:szCs w:val="19"/>
               </w:rPr>
-              <w:t>ACTIVIDADES 1</w:t>
+              <w:t xml:space="preserve">CON FECHA 10 mayo 2022 COMPARECE EL SUPERVISADO(A) ANTE LAS INSTALACIONES DE LA DIRECCIÓN GENERAL DE EJECUCIÓN DE PENAS, MEDIDAS DE SEGURIDAD, SUPERVISIÓN DE MEDIDAS CAUTELARES Y DE LA SUSPENSIÓN CONDICIONAL DEL PROCESO AL CUAL SE LE NOTIFICAN SUS OBLIGACIONES PROCESALES, ASÍ MISMO SE TIENE REGISTRO DE LAS SIGUIENTES PRESENTACIONES PERIÓDICAS </w:t>
+            </w:r>
+            <w:r>
+              <w:rPr>
+                <w:color w:val="404040"/>
+                <w:rFonts w:ascii="Century Gothic" w:hAnsi="Century Gothic" w:cs="Arial"/>
+                <w:sz w:val="19"/>
+                <w:szCs w:val="19"/>
+              </w:rPr>
+              <w:br w:type="textWrapping"/>
+            </w:r>
+            <w:r>
+              <w:rPr>
+                <w:color w:val="404040"/>
+                <w:rFonts w:ascii="Century Gothic" w:hAnsi="Century Gothic" w:cs="Arial"/>
+                <w:sz w:val="19"/>
+                <w:szCs w:val="19"/>
+              </w:rPr>
+              <w:t xml:space="preserve">29 octubre 2021 </w:t>
+            </w:r>
+            <w:r>
+              <w:rPr>
+                <w:color w:val="404040"/>
+                <w:rFonts w:ascii="Century Gothic" w:hAnsi="Century Gothic" w:cs="Arial"/>
+                <w:sz w:val="19"/>
+                <w:szCs w:val="19"/>
+              </w:rPr>
+              <w:br w:type="textWrapping"/>
+            </w:r>
+            <w:r>
+              <w:rPr>
+                <w:color w:val="404040"/>
+                <w:rFonts w:ascii="Century Gothic" w:hAnsi="Century Gothic" w:cs="Arial"/>
+                <w:sz w:val="19"/>
+                <w:szCs w:val="19"/>
+              </w:rPr>
+              <w:t xml:space="preserve">19 noviembre 2021 </w:t>
+            </w:r>
+            <w:r>
+              <w:rPr>
+                <w:color w:val="404040"/>
+                <w:rFonts w:ascii="Century Gothic" w:hAnsi="Century Gothic" w:cs="Arial"/>
+                <w:sz w:val="19"/>
+                <w:szCs w:val="19"/>
+              </w:rPr>
+              <w:br w:type="textWrapping"/>
+            </w:r>
+            <w:r>
+              <w:rPr>
+                <w:color w:val="404040"/>
+                <w:rFonts w:ascii="Century Gothic" w:hAnsi="Century Gothic" w:cs="Arial"/>
+                <w:sz w:val="19"/>
+                <w:szCs w:val="19"/>
+              </w:rPr>
+              <w:t xml:space="preserve">29 noviembre 2021 </w:t>
+            </w:r>
+            <w:r>
+              <w:rPr>
+                <w:color w:val="404040"/>
+                <w:rFonts w:ascii="Century Gothic" w:hAnsi="Century Gothic" w:cs="Arial"/>
+                <w:sz w:val="19"/>
+                <w:szCs w:val="19"/>
+              </w:rPr>
+              <w:br w:type="textWrapping"/>
+            </w:r>
+            <w:r>
+              <w:rPr>
+                <w:color w:val="404040"/>
+                <w:rFonts w:ascii="Century Gothic" w:hAnsi="Century Gothic" w:cs="Arial"/>
+                <w:sz w:val="19"/>
+                <w:szCs w:val="19"/>
+              </w:rPr>
+              <w:t xml:space="preserve">30 noviembre 2021 </w:t>
+            </w:r>
+            <w:r>
+              <w:rPr>
+                <w:color w:val="404040"/>
+                <w:rFonts w:ascii="Century Gothic" w:hAnsi="Century Gothic" w:cs="Arial"/>
+                <w:sz w:val="19"/>
+                <w:szCs w:val="19"/>
+              </w:rPr>
+              <w:br w:type="textWrapping"/>
+            </w:r>
+            <w:r>
+              <w:rPr>
+                <w:color w:val="404040"/>
+                <w:rFonts w:ascii="Century Gothic" w:hAnsi="Century Gothic" w:cs="Arial"/>
+                <w:sz w:val="19"/>
+                <w:szCs w:val="19"/>
+              </w:rPr>
+              <w:t xml:space="preserve">01 diciembre 2021 </w:t>
+            </w:r>
+            <w:r>
+              <w:rPr>
+                <w:color w:val="404040"/>
+                <w:rFonts w:ascii="Century Gothic" w:hAnsi="Century Gothic" w:cs="Arial"/>
+                <w:sz w:val="19"/>
+                <w:szCs w:val="19"/>
+              </w:rPr>
+              <w:br w:type="textWrapping"/>
+            </w:r>
+            <w:r>
+              <w:rPr>
+                <w:color w:val="404040"/>
+                <w:rFonts w:ascii="Century Gothic" w:hAnsi="Century Gothic" w:cs="Arial"/>
+                <w:sz w:val="19"/>
+                <w:szCs w:val="19"/>
+              </w:rPr>
+              <w:t xml:space="preserve">02 diciembre 2021 </w:t>
+            </w:r>
+            <w:r>
+              <w:rPr>
+                <w:color w:val="404040"/>
+                <w:rFonts w:ascii="Century Gothic" w:hAnsi="Century Gothic" w:cs="Arial"/>
+                <w:sz w:val="19"/>
+                <w:szCs w:val="19"/>
+              </w:rPr>
+              <w:br w:type="textWrapping"/>
+            </w:r>
+            <w:r>
+              <w:rPr>
+                <w:color w:val="404040"/>
+                <w:rFonts w:ascii="Century Gothic" w:hAnsi="Century Gothic" w:cs="Arial"/>
+                <w:sz w:val="19"/>
+                <w:szCs w:val="19"/>
+              </w:rPr>
+              <w:t xml:space="preserve">03 diciembre 2021 </w:t>
+            </w:r>
+            <w:r>
+              <w:rPr>
+                <w:color w:val="404040"/>
+                <w:rFonts w:ascii="Century Gothic" w:hAnsi="Century Gothic" w:cs="Arial"/>
+                <w:sz w:val="19"/>
+                <w:szCs w:val="19"/>
+              </w:rPr>
+              <w:br w:type="textWrapping"/>
+            </w:r>
+            <w:r>
+              <w:rPr>
+                <w:color w:val="404040"/>
+                <w:rFonts w:ascii="Century Gothic" w:hAnsi="Century Gothic" w:cs="Arial"/>
+                <w:sz w:val="19"/>
+                <w:szCs w:val="19"/>
+              </w:rPr>
+              <w:t xml:space="preserve">06 diciembre 2021 </w:t>
+            </w:r>
+            <w:r>
+              <w:rPr>
+                <w:color w:val="404040"/>
+                <w:rFonts w:ascii="Century Gothic" w:hAnsi="Century Gothic" w:cs="Arial"/>
+                <w:sz w:val="19"/>
+                <w:szCs w:val="19"/>
+              </w:rPr>
+              <w:br w:type="textWrapping"/>
+            </w:r>
+            <w:r>
+              <w:rPr>
+                <w:color w:val="404040"/>
+                <w:rFonts w:ascii="Century Gothic" w:hAnsi="Century Gothic" w:cs="Arial"/>
+                <w:sz w:val="19"/>
+                <w:szCs w:val="19"/>
+              </w:rPr>
+              <w:t xml:space="preserve">07 marzo 2022 </w:t>
+            </w:r>
+            <w:r>
+              <w:rPr>
+                <w:color w:val="404040"/>
+                <w:rFonts w:ascii="Century Gothic" w:hAnsi="Century Gothic" w:cs="Arial"/>
+                <w:sz w:val="19"/>
+                <w:szCs w:val="19"/>
+              </w:rPr>
+              <w:br w:type="textWrapping"/>
+            </w:r>
+            <w:r>
+              <w:rPr>
+                <w:color w:val="404040"/>
+                <w:rFonts w:ascii="Century Gothic" w:hAnsi="Century Gothic" w:cs="Arial"/>
+                <w:sz w:val="19"/>
+                <w:szCs w:val="19"/>
+              </w:rPr>
+              <w:t xml:space="preserve">15 marzo 2022 </w:t>
+            </w:r>
+            <w:r>
+              <w:rPr>
+                <w:color w:val="404040"/>
+                <w:rFonts w:ascii="Century Gothic" w:hAnsi="Century Gothic" w:cs="Arial"/>
+                <w:sz w:val="19"/>
+                <w:szCs w:val="19"/>
+              </w:rPr>
+              <w:br w:type="textWrapping"/>
+            </w:r>
+            <w:r>
+              <w:rPr>
+                <w:color w:val="404040"/>
+                <w:rFonts w:ascii="Century Gothic" w:hAnsi="Century Gothic" w:cs="Arial"/>
+                <w:sz w:val="19"/>
+                <w:szCs w:val="19"/>
+              </w:rPr>
+              <w:t xml:space="preserve">18 marzo 2022 </w:t>
+            </w:r>
+            <w:r>
+              <w:rPr>
+                <w:color w:val="404040"/>
+                <w:rFonts w:ascii="Century Gothic" w:hAnsi="Century Gothic" w:cs="Arial"/>
+                <w:sz w:val="19"/>
+                <w:szCs w:val="19"/>
+              </w:rPr>
+              <w:br w:type="textWrapping"/>
+            </w:r>
+            <w:r>
+              <w:rPr>
+                <w:color w:val="404040"/>
+                <w:rFonts w:ascii="Century Gothic" w:hAnsi="Century Gothic" w:cs="Arial"/>
+                <w:sz w:val="19"/>
+                <w:szCs w:val="19"/>
+              </w:rPr>
+              <w:t xml:space="preserve">28 marzo 2022 </w:t>
+            </w:r>
+            <w:r>
+              <w:rPr>
+                <w:color w:val="404040"/>
+                <w:rFonts w:ascii="Century Gothic" w:hAnsi="Century Gothic" w:cs="Arial"/>
+                <w:sz w:val="19"/>
+                <w:szCs w:val="19"/>
+              </w:rPr>
+              <w:br w:type="textWrapping"/>
+            </w:r>
+            <w:r>
+              <w:rPr>
+                <w:color w:val="404040"/>
+                <w:rFonts w:ascii="Century Gothic" w:hAnsi="Century Gothic" w:cs="Arial"/>
+                <w:sz w:val="19"/>
+                <w:szCs w:val="19"/>
+              </w:rPr>
+              <w:t xml:space="preserve">29 marzo 2022 </w:t>
+            </w:r>
+            <w:r>
+              <w:rPr>
+                <w:color w:val="404040"/>
+                <w:rFonts w:ascii="Century Gothic" w:hAnsi="Century Gothic" w:cs="Arial"/>
+                <w:sz w:val="19"/>
+                <w:szCs w:val="19"/>
+              </w:rPr>
+              <w:br w:type="textWrapping"/>
+            </w:r>
+            <w:r>
+              <w:rPr>
+                <w:color w:val="404040"/>
+                <w:rFonts w:ascii="Century Gothic" w:hAnsi="Century Gothic" w:cs="Arial"/>
+                <w:sz w:val="19"/>
+                <w:szCs w:val="19"/>
+              </w:rPr>
+              <w:t xml:space="preserve">31 marzo 2022 </w:t>
+            </w:r>
+            <w:r>
+              <w:rPr>
+                <w:color w:val="404040"/>
+                <w:rFonts w:ascii="Century Gothic" w:hAnsi="Century Gothic" w:cs="Arial"/>
+                <w:sz w:val="19"/>
+                <w:szCs w:val="19"/>
+              </w:rPr>
+              <w:br w:type="textWrapping"/>
+            </w:r>
+            <w:r>
+              <w:rPr>
+                <w:color w:val="404040"/>
+                <w:rFonts w:ascii="Century Gothic" w:hAnsi="Century Gothic" w:cs="Arial"/>
+                <w:sz w:val="19"/>
+                <w:szCs w:val="19"/>
+              </w:rPr>
+              <w:t xml:space="preserve">29 abril 2022 </w:t>
+            </w:r>
+            <w:r>
+              <w:rPr>
+                <w:color w:val="404040"/>
+                <w:rFonts w:ascii="Century Gothic" w:hAnsi="Century Gothic" w:cs="Arial"/>
+                <w:sz w:val="19"/>
+                <w:szCs w:val="19"/>
+              </w:rPr>
+              <w:br w:type="textWrapping"/>
+            </w:r>
+            <w:r>
+              <w:rPr>
+                <w:color w:val="404040"/>
+                <w:rFonts w:ascii="Century Gothic" w:hAnsi="Century Gothic" w:cs="Arial"/>
+                <w:sz w:val="19"/>
+                <w:szCs w:val="19"/>
+              </w:rPr>
+              <w:t xml:space="preserve">02 mayo 2022 </w:t>
+            </w:r>
+            <w:r>
+              <w:rPr>
+                <w:color w:val="404040"/>
+                <w:rFonts w:ascii="Century Gothic" w:hAnsi="Century Gothic" w:cs="Arial"/>
+                <w:sz w:val="19"/>
+                <w:szCs w:val="19"/>
+              </w:rPr>
+              <w:br w:type="textWrapping"/>
             </w:r>
           </w:p>
         </w:tc>
@@ -1997,7 +2086,7 @@
                 <w:sz w:val="19"/>
                 <w:szCs w:val="19"/>
               </w:rPr>
-              <w:t>II</w:t>
+              <w:t>III</w:t>
             </w:r>
           </w:p>
         </w:tc>
@@ -2026,7 +2115,7 @@
                 <w:sz w:val="19"/>
                 <w:szCs w:val="19"/>
               </w:rPr>
-              <w:t>No acercarse a la ofendida</w:t>
+              <w:t>EL EMBARGO DE BIENES.</w:t>
             </w:r>
           </w:p>
         </w:tc>
@@ -2085,7 +2174,7 @@
                 <w:sz w:val="19"/>
                 <w:szCs w:val="19"/>
               </w:rPr>
-              <w:t>CUMPLIENDO</w:t>
+              <w:t>CUMPLIMIENTO</w:t>
             </w:r>
           </w:p>
         </w:tc>
@@ -2146,7 +2235,6 @@
                 <w:sz w:val="19"/>
                 <w:szCs w:val="19"/>
               </w:rPr>
-              <w:jc w:val="both"/>
               <w:spacing w:after="0" w:lineRule="auto" w:line="240"/>
             </w:pPr>
             <w:r>
@@ -2156,7 +2244,52 @@
                 <w:sz w:val="19"/>
                 <w:szCs w:val="19"/>
               </w:rPr>
-              <w:t>ACTIVIDADES 2</w:t>
+              <w:t xml:space="preserve">CON FECHA 16 MARZO 2022 FIII ACCION 1 </w:t>
+            </w:r>
+            <w:r>
+              <w:rPr>
+                <w:color w:val="404040"/>
+                <w:rFonts w:ascii="Century Gothic" w:hAnsi="Century Gothic" w:cs="Arial"/>
+                <w:sz w:val="19"/>
+                <w:szCs w:val="19"/>
+              </w:rPr>
+              <w:br w:type="textWrapping"/>
+            </w:r>
+            <w:r>
+              <w:rPr>
+                <w:color w:val="404040"/>
+                <w:rFonts w:ascii="Century Gothic" w:hAnsi="Century Gothic" w:cs="Arial"/>
+                <w:sz w:val="19"/>
+                <w:szCs w:val="19"/>
+              </w:rPr>
+              <w:t xml:space="preserve">CON FECHA 05 ABRIL 2022 FIII ACCION 2 </w:t>
+            </w:r>
+            <w:r>
+              <w:rPr>
+                <w:color w:val="404040"/>
+                <w:rFonts w:ascii="Century Gothic" w:hAnsi="Century Gothic" w:cs="Arial"/>
+                <w:sz w:val="19"/>
+                <w:szCs w:val="19"/>
+              </w:rPr>
+              <w:br w:type="textWrapping"/>
+            </w:r>
+            <w:r>
+              <w:rPr>
+                <w:color w:val="404040"/>
+                <w:rFonts w:ascii="Century Gothic" w:hAnsi="Century Gothic" w:cs="Arial"/>
+                <w:sz w:val="19"/>
+                <w:szCs w:val="19"/>
+              </w:rPr>
+              <w:t xml:space="preserve">CON FECHA 19 ABRIL 2022 FIII ACCION 3 </w:t>
+            </w:r>
+            <w:r>
+              <w:rPr>
+                <w:color w:val="404040"/>
+                <w:rFonts w:ascii="Century Gothic" w:hAnsi="Century Gothic" w:cs="Arial"/>
+                <w:sz w:val="19"/>
+                <w:szCs w:val="19"/>
+              </w:rPr>
+              <w:br w:type="textWrapping"/>
             </w:r>
           </w:p>
         </w:tc>
@@ -2294,7 +2427,7 @@
                 <w:sz w:val="19"/>
                 <w:szCs w:val="19"/>
               </w:rPr>
-              <w:t>#Algo</w:t>
+              <w:t>VIII</w:t>
             </w:r>
           </w:p>
         </w:tc>
@@ -2323,47 +2456,7 @@
                 <w:sz w:val="19"/>
                 <w:szCs w:val="19"/>
               </w:rPr>
-              <w:fldChar w:fldCharType="begin"/>
-            </w:r>
-            <w:r>
-              <w:rPr>
-                <w:shd w:fill="FFFFFF"/>
-                <w:color w:val="404040"/>
-                <w:rFonts w:ascii="Century Gothic" w:hAnsi="Century Gothic" w:cs="Arial" w:eastAsia="Times New Roman"/>
-                <w:sz w:val="19"/>
-                <w:szCs w:val="19"/>
-              </w:rPr>
-              <w:instrText xml:space="preserve"> MERGEFIELD   TextoFraccion  \* MERGEFORMAT</w:instrText>
-            </w:r>
-            <w:r>
-              <w:rPr>
-                <w:shd w:fill="FFFFFF"/>
-                <w:color w:val="404040"/>
-                <w:rFonts w:ascii="Century Gothic" w:hAnsi="Century Gothic" w:cs="Arial" w:eastAsia="Times New Roman"/>
-                <w:sz w:val="19"/>
-                <w:szCs w:val="19"/>
-              </w:rPr>
-              <w:fldChar w:fldCharType="separate"/>
-            </w:r>
-            <w:r>
-              <w:rPr>
-                <w:shd w:fill="FFFFFF"/>
-                <w:color w:val="404040"/>
-                <w:rFonts w:ascii="Century Gothic" w:hAnsi="Century Gothic" w:cs="Arial" w:eastAsia="Times New Roman"/>
-                <w:sz w:val="19"/>
-                <w:szCs w:val="19"/>
-              </w:rPr>
-              <w:t>«TextoFraccion»</w:t>
-            </w:r>
-            <w:r>
-              <w:rPr>
-                <w:shd w:fill="FFFFFF"/>
-                <w:color w:val="404040"/>
-                <w:rFonts w:ascii="Century Gothic" w:hAnsi="Century Gothic" w:cs="Arial" w:eastAsia="Times New Roman"/>
-                <w:sz w:val="19"/>
-                <w:szCs w:val="19"/>
-              </w:rPr>
-              <w:fldChar w:fldCharType="end"/>
+              <w:t>LA PROHIBICIÓN DE CONVIVIR, ACERCARSE O COMUNICARSE CON DETERMINADAS PERSONAS, CON LAS VÍCTIMAS U OFENDIDOS O TESTIGOS, SIEMPRE QUE NO SE AFECTE EL DERECHO DE DEFENSA.</w:t>
             </w:r>
           </w:p>
         </w:tc>
@@ -2422,7 +2515,7 @@
                 <w:sz w:val="19"/>
                 <w:szCs w:val="19"/>
               </w:rPr>
-              <w:t>Algo</w:t>
+              <w:t>INCUMPLIMIENTO</w:t>
             </w:r>
           </w:p>
         </w:tc>
@@ -2483,7 +2576,6 @@
                 <w:sz w:val="19"/>
                 <w:szCs w:val="19"/>
               </w:rPr>
-              <w:jc w:val="both"/>
               <w:spacing w:after="0" w:lineRule="auto" w:line="240"/>
             </w:pPr>
             <w:r>
@@ -2493,43 +2585,34 @@
                 <w:sz w:val="19"/>
                 <w:szCs w:val="19"/>
               </w:rPr>
-              <w:fldChar w:fldCharType="begin"/>
-            </w:r>
-            <w:r>
-              <w:rPr>
-                <w:color w:val="404040"/>
-                <w:rFonts w:ascii="Century Gothic" w:hAnsi="Century Gothic" w:cs="Arial"/>
-                <w:sz w:val="19"/>
-                <w:szCs w:val="19"/>
-              </w:rPr>
-              <w:instrText xml:space="preserve"> MERGEFIELD   Actividades  \* MERGEFORMAT</w:instrText>
-            </w:r>
-            <w:r>
-              <w:rPr>
-                <w:color w:val="404040"/>
-                <w:rFonts w:ascii="Century Gothic" w:hAnsi="Century Gothic" w:cs="Arial"/>
-                <w:sz w:val="19"/>
-                <w:szCs w:val="19"/>
-              </w:rPr>
-              <w:fldChar w:fldCharType="separate"/>
-            </w:r>
-            <w:r>
-              <w:rPr>
-                <w:color w:val="404040"/>
-                <w:rFonts w:ascii="Century Gothic" w:hAnsi="Century Gothic" w:cs="Arial"/>
-                <w:sz w:val="19"/>
-                <w:szCs w:val="19"/>
-              </w:rPr>
-              <w:t>«Actividades»</w:t>
-            </w:r>
-            <w:r>
-              <w:rPr>
-                <w:color w:val="404040"/>
-                <w:rFonts w:ascii="Century Gothic" w:hAnsi="Century Gothic" w:cs="Arial"/>
-                <w:sz w:val="19"/>
-                <w:szCs w:val="19"/>
-              </w:rPr>
-              <w:fldChar w:fldCharType="end"/>
+              <w:t xml:space="preserve">Con fecha 10 mayo 2022 FVIII ACCION 1 </w:t>
+            </w:r>
+            <w:r>
+              <w:rPr>
+                <w:color w:val="404040"/>
+                <w:rFonts w:ascii="Century Gothic" w:hAnsi="Century Gothic" w:cs="Arial"/>
+                <w:sz w:val="19"/>
+                <w:szCs w:val="19"/>
+              </w:rPr>
+              <w:br w:type="textWrapping"/>
+            </w:r>
+            <w:r>
+              <w:rPr>
+                <w:color w:val="404040"/>
+                <w:rFonts w:ascii="Century Gothic" w:hAnsi="Century Gothic" w:cs="Arial"/>
+                <w:sz w:val="19"/>
+                <w:szCs w:val="19"/>
+              </w:rPr>
+              <w:t xml:space="preserve">Con fecha 18 mayo 2022 FVIII ACCION 2 </w:t>
+            </w:r>
+            <w:r>
+              <w:rPr>
+                <w:color w:val="404040"/>
+                <w:rFonts w:ascii="Century Gothic" w:hAnsi="Century Gothic" w:cs="Arial"/>
+                <w:sz w:val="19"/>
+                <w:szCs w:val="19"/>
+              </w:rPr>
+              <w:br w:type="textWrapping"/>
             </w:r>
           </w:p>
         </w:tc>
@@ -2593,612 +2676,6 @@
           <w:sz w:val="19"/>
           <w:szCs w:val="19"/>
         </w:rPr>
-        <w:pStyle w:val="List Paragraph"/>
-        <w:jc w:val="both"/>
-        <w:spacing w:after="0" w:lineRule="auto" w:line="240"/>
-      </w:pPr>
-    </w:p>
-    <w:tbl>
-      <w:tblPr>
-        <w:jc w:val="center"/>
-        <w:tblCellMar>
-          <w:left w:type="dxa" w:w="57"/>
-          <w:top w:type="dxa" w:w="0"/>
-          <w:right w:type="dxa" w:w="57"/>
-          <w:bottom w:type="dxa" w:w="0"/>
-        </w:tblCellMar>
-        <w:tblW w:type="dxa" w:w="10750"/>
-        <w:tblLook w:firstColumn="1" w:firstRow="1" w:lastColumn="0" w:lastRow="0" w:noHBand="0" w:noVBand="1"/>
-        <w:tblBorders>
-          <w:left w:val="single" w:sz="4" w:space="0" w:color="auto"/>
-          <w:top w:val="single" w:sz="4" w:space="0" w:color="auto"/>
-          <w:right w:val="single" w:sz="4" w:space="0" w:color="auto"/>
-          <w:bottom w:val="single" w:sz="4" w:space="0" w:color="auto"/>
-          <w:insideH w:val="single" w:sz="4" w:space="0" w:color="auto"/>
-          <w:insideV w:val="single" w:sz="4" w:space="0" w:color="auto"/>
-        </w:tblBorders>
-      </w:tblPr>
-      <w:tblGrid>
-        <w:gridCol w:w="1095"/>
-        <w:gridCol w:w="6036"/>
-        <w:gridCol w:w="1960"/>
-        <w:gridCol w:w="1659"/>
-      </w:tblGrid>
-      <w:tr>
-        <w:trPr>
-          <w:trHeight w:hRule="atLeast" w:val="275"/>
-        </w:trPr>
-        <w:tc>
-          <w:tcPr>
-            <w:shd w:fill="D9D9D9"/>
-            <w:tcW w:type="dxa" w:w="1095"/>
-            <w:vAlign w:val="center"/>
-          </w:tcPr>
-          <w:p>
-            <w:pPr>
-              <w:rPr>
-                <w:b w:val="1"/>
-                <w:bCs w:val="1"/>
-                <w:color w:val="404040"/>
-                <w:rFonts w:ascii="Century Gothic" w:hAnsi="Century Gothic" w:cs="Arial"/>
-                <w:sz w:val="19"/>
-                <w:szCs w:val="19"/>
-              </w:rPr>
-              <w:jc w:val="center"/>
-              <w:spacing w:lineRule="auto" w:line="240"/>
-            </w:pPr>
-            <w:r>
-              <w:rPr>
-                <w:b w:val="1"/>
-                <w:bCs w:val="1"/>
-                <w:color w:val="404040"/>
-                <w:rFonts w:ascii="Century Gothic" w:hAnsi="Century Gothic" w:cs="Arial"/>
-                <w:sz w:val="19"/>
-                <w:szCs w:val="19"/>
-              </w:rPr>
-              <w:t xml:space="preserve">Fracción </w:t>
-            </w:r>
-            <w:r>
-              <w:rPr>
-                <w:b w:val="1"/>
-                <w:bCs w:val="1"/>
-                <w:color w:val="404040"/>
-                <w:rFonts w:ascii="Century Gothic" w:hAnsi="Century Gothic" w:cs="Arial"/>
-                <w:sz w:val="19"/>
-                <w:szCs w:val="19"/>
-              </w:rPr>
-              <w:t>IV</w:t>
-            </w:r>
-          </w:p>
-        </w:tc>
-        <w:tc>
-          <w:tcPr>
-            <w:tcW w:type="dxa" w:w="6036"/>
-            <w:vAlign w:val="center"/>
-          </w:tcPr>
-          <w:p>
-            <w:pPr>
-              <w:rPr>
-                <w:shd w:fill="FFFFFF"/>
-                <w:color w:val="404040"/>
-                <w:rFonts w:ascii="Century Gothic" w:hAnsi="Century Gothic" w:cs="Arial" w:eastAsia="Times New Roman"/>
-                <w:sz w:val="19"/>
-                <w:szCs w:val="19"/>
-              </w:rPr>
-              <w:jc w:val="both"/>
-              <w:spacing w:lineRule="auto" w:line="240"/>
-            </w:pPr>
-            <w:r>
-              <w:rPr>
-                <w:shd w:fill="FFFFFF"/>
-                <w:color w:val="404040"/>
-                <w:rFonts w:ascii="Century Gothic" w:hAnsi="Century Gothic" w:cs="Arial" w:eastAsia="Times New Roman"/>
-                <w:sz w:val="19"/>
-                <w:szCs w:val="19"/>
-              </w:rPr>
-              <w:t>Participar en programas especiales para la prevención y el tratamiento de adicciones.</w:t>
-            </w:r>
-          </w:p>
-        </w:tc>
-        <w:tc>
-          <w:tcPr>
-            <w:shd w:fill="D9D9D9"/>
-            <w:tcW w:type="dxa" w:w="1960"/>
-            <w:vAlign w:val="center"/>
-          </w:tcPr>
-          <w:p>
-            <w:pPr>
-              <w:rPr>
-                <w:color w:val="404040"/>
-                <w:rFonts w:ascii="Century Gothic" w:hAnsi="Century Gothic" w:cs="Arial"/>
-                <w:sz w:val="19"/>
-                <w:szCs w:val="19"/>
-              </w:rPr>
-              <w:jc w:val="center"/>
-              <w:spacing w:lineRule="auto" w:line="240"/>
-            </w:pPr>
-            <w:r>
-              <w:rPr>
-                <w:color w:val="404040"/>
-                <w:rFonts w:ascii="Century Gothic" w:hAnsi="Century Gothic" w:cs="Arial"/>
-                <w:sz w:val="19"/>
-                <w:szCs w:val="19"/>
-              </w:rPr>
-              <w:t>Estatus de Cumplimiento</w:t>
-            </w:r>
-          </w:p>
-        </w:tc>
-        <w:tc>
-          <w:tcPr>
-            <w:tcW w:type="dxa" w:w="1659"/>
-            <w:vAlign w:val="center"/>
-          </w:tcPr>
-          <w:p>
-            <w:pPr>
-              <w:rPr>
-                <w:b w:val="1"/>
-                <w:bCs w:val="1"/>
-                <w:color w:val="404040"/>
-                <w:rFonts w:ascii="Century Gothic" w:hAnsi="Century Gothic" w:cs="Arial"/>
-                <w:sz w:val="19"/>
-                <w:szCs w:val="19"/>
-              </w:rPr>
-              <w:jc w:val="center"/>
-              <w:spacing w:lineRule="auto" w:line="240"/>
-            </w:pPr>
-            <w:r>
-              <w:rPr>
-                <w:b w:val="1"/>
-                <w:bCs w:val="1"/>
-                <w:color w:val="404040"/>
-                <w:rFonts w:ascii="Century Gothic" w:hAnsi="Century Gothic" w:cs="Arial"/>
-                <w:sz w:val="19"/>
-                <w:szCs w:val="19"/>
-              </w:rPr>
-              <w:t>INCUMPLIENDO</w:t>
-            </w:r>
-          </w:p>
-        </w:tc>
-      </w:tr>
-      <w:tr>
-        <w:trPr>
-          <w:trHeight w:hRule="atLeast" w:val="275"/>
-        </w:trPr>
-        <w:tc>
-          <w:tcPr>
-            <w:shd w:fill="D9D9D9"/>
-            <w:tcW w:type="dxa" w:w="10750"/>
-            <w:vAlign w:val="center"/>
-            <w:gridSpan w:val="4"/>
-          </w:tcPr>
-          <w:p>
-            <w:pPr>
-              <w:rPr>
-                <w:b w:val="1"/>
-                <w:bCs w:val="1"/>
-                <w:color w:val="404040"/>
-                <w:rFonts w:ascii="Century Gothic" w:hAnsi="Century Gothic" w:cs="Arial"/>
-                <w:sz w:val="19"/>
-                <w:szCs w:val="19"/>
-              </w:rPr>
-              <w:jc w:val="center"/>
-            </w:pPr>
-            <w:r>
-              <w:rPr>
-                <w:b w:val="1"/>
-                <w:bCs w:val="1"/>
-                <w:color w:val="404040"/>
-                <w:rFonts w:ascii="Century Gothic" w:hAnsi="Century Gothic" w:cs="Arial"/>
-                <w:sz w:val="19"/>
-                <w:szCs w:val="19"/>
-              </w:rPr>
-              <w:t>Actividades Ejecutadas por el Supervisor del Caso para Monitorear y Verificar el Cumplimiento del Imputado:</w:t>
-            </w:r>
-          </w:p>
-        </w:tc>
-      </w:tr>
-      <w:tr>
-        <w:trPr>
-          <w:trHeight w:hRule="atLeast" w:val="286"/>
-        </w:trPr>
-        <w:tc>
-          <w:tcPr>
-            <w:shd w:fill="FFFFFF"/>
-            <w:tcW w:type="dxa" w:w="10750"/>
-            <w:vAlign w:val="center"/>
-            <w:gridSpan w:val="4"/>
-          </w:tcPr>
-          <w:p>
-            <w:pPr>
-              <w:rPr>
-                <w:color w:val="404040"/>
-                <w:rFonts w:ascii="Century Gothic" w:hAnsi="Century Gothic" w:cs="Arial"/>
-                <w:sz w:val="19"/>
-                <w:szCs w:val="19"/>
-              </w:rPr>
-              <w:jc w:val="both"/>
-              <w:spacing w:after="0" w:lineRule="auto" w:line="240"/>
-            </w:pPr>
-            <w:r>
-              <w:rPr>
-                <w:color w:val="404040"/>
-                <w:rFonts w:ascii="Century Gothic" w:hAnsi="Century Gothic" w:cs="Arial"/>
-                <w:sz w:val="19"/>
-                <w:szCs w:val="19"/>
-              </w:rPr>
-              <w:t>ACTIVIDADES 4</w:t>
-            </w:r>
-          </w:p>
-        </w:tc>
-      </w:tr>
-      <w:tr>
-        <w:trPr>
-          <w:trHeight w:hRule="atLeast" w:val="286"/>
-        </w:trPr>
-        <w:tc>
-          <w:tcPr>
-            <w:shd w:fill="FFFFFF"/>
-            <w:tcW w:type="dxa" w:w="10750"/>
-            <w:vAlign w:val="center"/>
-            <w:gridSpan w:val="4"/>
-          </w:tcPr>
-          <w:p>
-            <w:pPr>
-              <w:rPr>
-                <w:color w:val="404040"/>
-                <w:rFonts w:ascii="Century Gothic" w:hAnsi="Century Gothic" w:cs="Arial"/>
-                <w:sz w:val="19"/>
-                <w:szCs w:val="19"/>
-              </w:rPr>
-              <w:jc w:val="both"/>
-              <w:spacing w:after="0" w:lineRule="auto" w:line="240"/>
-            </w:pPr>
-            <w:r>
-              <w:rPr>
-                <w:color w:val="404040"/>
-                <w:rFonts w:ascii="Century Gothic" w:hAnsi="Century Gothic" w:cs="Arial"/>
-                <w:sz w:val="19"/>
-                <w:szCs w:val="19"/>
-              </w:rPr>
-              <w:t xml:space="preserve">CONSIDERACIONES: </w:t>
-            </w:r>
-          </w:p>
-        </w:tc>
-      </w:tr>
-    </w:tbl>
-    <w:p>
-      <w:pPr>
-        <w:rPr>
-          <w:b w:val="1"/>
-          <w:bCs w:val="1"/>
-          <w:color w:val="404040"/>
-          <w:rFonts w:ascii="Century Gothic" w:hAnsi="Century Gothic" w:cs="Arial"/>
-          <w:sz w:val="19"/>
-          <w:szCs w:val="19"/>
-        </w:rPr>
-        <w:ind w:firstLine="708"/>
-        <w:spacing w:lineRule="auto" w:line="240"/>
-      </w:pPr>
-    </w:p>
-    <w:p>
-      <w:pPr>
-        <w:rPr>
-          <w:b w:val="1"/>
-          <w:bCs w:val="1"/>
-          <w:color w:val="404040"/>
-          <w:rFonts w:ascii="Century Gothic" w:hAnsi="Century Gothic" w:cs="Arial"/>
-          <w:sz w:val="19"/>
-          <w:szCs w:val="19"/>
-        </w:rPr>
-        <w:pStyle w:val="List Paragraph"/>
-        <w:jc w:val="both"/>
-        <w:spacing w:after="0" w:lineRule="auto" w:line="240"/>
-      </w:pPr>
-    </w:p>
-    <w:tbl>
-      <w:tblPr>
-        <w:jc w:val="center"/>
-        <w:tblCellMar>
-          <w:left w:type="dxa" w:w="57"/>
-          <w:top w:type="dxa" w:w="0"/>
-          <w:right w:type="dxa" w:w="57"/>
-          <w:bottom w:type="dxa" w:w="0"/>
-        </w:tblCellMar>
-        <w:tblW w:type="dxa" w:w="10750"/>
-        <w:tblLook w:firstColumn="1" w:firstRow="1" w:lastColumn="0" w:lastRow="0" w:noHBand="0" w:noVBand="1"/>
-        <w:tblBorders>
-          <w:left w:val="single" w:sz="4" w:space="0" w:color="auto"/>
-          <w:top w:val="single" w:sz="4" w:space="0" w:color="auto"/>
-          <w:right w:val="single" w:sz="4" w:space="0" w:color="auto"/>
-          <w:bottom w:val="single" w:sz="4" w:space="0" w:color="auto"/>
-          <w:insideH w:val="single" w:sz="4" w:space="0" w:color="auto"/>
-          <w:insideV w:val="single" w:sz="4" w:space="0" w:color="auto"/>
-        </w:tblBorders>
-      </w:tblPr>
-      <w:tblGrid>
-        <w:gridCol w:w="1095"/>
-        <w:gridCol w:w="6036"/>
-        <w:gridCol w:w="1960"/>
-        <w:gridCol w:w="1659"/>
-      </w:tblGrid>
-      <w:tr>
-        <w:trPr>
-          <w:trHeight w:hRule="atLeast" w:val="275"/>
-        </w:trPr>
-        <w:tc>
-          <w:tcPr>
-            <w:shd w:fill="D9D9D9"/>
-            <w:tcW w:type="dxa" w:w="1095"/>
-            <w:vAlign w:val="center"/>
-          </w:tcPr>
-          <w:p>
-            <w:pPr>
-              <w:rPr>
-                <w:b w:val="1"/>
-                <w:bCs w:val="1"/>
-                <w:color w:val="404040"/>
-                <w:rFonts w:ascii="Century Gothic" w:hAnsi="Century Gothic" w:cs="Arial"/>
-                <w:sz w:val="19"/>
-                <w:szCs w:val="19"/>
-              </w:rPr>
-              <w:jc w:val="center"/>
-              <w:spacing w:lineRule="auto" w:line="240"/>
-            </w:pPr>
-            <w:r>
-              <w:rPr>
-                <w:b w:val="1"/>
-                <w:bCs w:val="1"/>
-                <w:color w:val="404040"/>
-                <w:rFonts w:ascii="Century Gothic" w:hAnsi="Century Gothic" w:cs="Arial"/>
-                <w:sz w:val="19"/>
-                <w:szCs w:val="19"/>
-              </w:rPr>
-              <w:t xml:space="preserve">Fracción </w:t>
-            </w:r>
-            <w:r>
-              <w:rPr>
-                <w:b w:val="1"/>
-                <w:bCs w:val="1"/>
-                <w:color w:val="404040"/>
-                <w:rFonts w:ascii="Century Gothic" w:hAnsi="Century Gothic" w:cs="Arial"/>
-                <w:sz w:val="19"/>
-                <w:szCs w:val="19"/>
-              </w:rPr>
-              <w:t>V</w:t>
-            </w:r>
-          </w:p>
-        </w:tc>
-        <w:tc>
-          <w:tcPr>
-            <w:tcW w:type="dxa" w:w="6036"/>
-            <w:vAlign w:val="center"/>
-          </w:tcPr>
-          <w:p>
-            <w:pPr>
-              <w:rPr>
-                <w:shd w:fill="FFFFFF"/>
-                <w:color w:val="404040"/>
-                <w:rFonts w:ascii="Century Gothic" w:hAnsi="Century Gothic" w:cs="Arial" w:eastAsia="Times New Roman"/>
-                <w:sz w:val="19"/>
-                <w:szCs w:val="19"/>
-              </w:rPr>
-              <w:jc w:val="both"/>
-              <w:spacing w:lineRule="auto" w:line="240"/>
-            </w:pPr>
-            <w:r>
-              <w:rPr>
-                <w:shd w:fill="FFFFFF"/>
-                <w:color w:val="404040"/>
-                <w:rFonts w:ascii="Century Gothic" w:hAnsi="Century Gothic" w:cs="Arial" w:eastAsia="Times New Roman"/>
-                <w:sz w:val="19"/>
-                <w:szCs w:val="19"/>
-              </w:rPr>
-              <w:t>Aprender una profesión u oficio o seguir cursos de capacitación en el lugar o la institución que determine el Juez de control.</w:t>
-            </w:r>
-          </w:p>
-        </w:tc>
-        <w:tc>
-          <w:tcPr>
-            <w:shd w:fill="D9D9D9"/>
-            <w:tcW w:type="dxa" w:w="1960"/>
-            <w:vAlign w:val="center"/>
-          </w:tcPr>
-          <w:p>
-            <w:pPr>
-              <w:rPr>
-                <w:color w:val="404040"/>
-                <w:rFonts w:ascii="Century Gothic" w:hAnsi="Century Gothic" w:cs="Arial"/>
-                <w:sz w:val="19"/>
-                <w:szCs w:val="19"/>
-              </w:rPr>
-              <w:jc w:val="center"/>
-              <w:spacing w:lineRule="auto" w:line="240"/>
-            </w:pPr>
-            <w:r>
-              <w:rPr>
-                <w:color w:val="404040"/>
-                <w:rFonts w:ascii="Century Gothic" w:hAnsi="Century Gothic" w:cs="Arial"/>
-                <w:sz w:val="19"/>
-                <w:szCs w:val="19"/>
-              </w:rPr>
-              <w:t>Estatus de Cumplimiento</w:t>
-            </w:r>
-          </w:p>
-        </w:tc>
-        <w:tc>
-          <w:tcPr>
-            <w:tcW w:type="dxa" w:w="1659"/>
-            <w:vAlign w:val="center"/>
-          </w:tcPr>
-          <w:p>
-            <w:pPr>
-              <w:rPr>
-                <w:b w:val="1"/>
-                <w:bCs w:val="1"/>
-                <w:color w:val="404040"/>
-                <w:rFonts w:ascii="Century Gothic" w:hAnsi="Century Gothic" w:cs="Arial"/>
-                <w:sz w:val="19"/>
-                <w:szCs w:val="19"/>
-              </w:rPr>
-              <w:jc w:val="center"/>
-              <w:spacing w:lineRule="auto" w:line="240"/>
-            </w:pPr>
-            <w:r>
-              <w:rPr>
-                <w:b w:val="1"/>
-                <w:bCs w:val="1"/>
-                <w:color w:val="404040"/>
-                <w:rFonts w:ascii="Century Gothic" w:hAnsi="Century Gothic" w:cs="Arial"/>
-                <w:sz w:val="19"/>
-                <w:szCs w:val="19"/>
-              </w:rPr>
-              <w:t>CUMPLIENDO</w:t>
-            </w:r>
-          </w:p>
-        </w:tc>
-      </w:tr>
-      <w:tr>
-        <w:trPr>
-          <w:trHeight w:hRule="atLeast" w:val="275"/>
-        </w:trPr>
-        <w:tc>
-          <w:tcPr>
-            <w:shd w:fill="D9D9D9"/>
-            <w:tcW w:type="dxa" w:w="10750"/>
-            <w:vAlign w:val="center"/>
-            <w:gridSpan w:val="4"/>
-          </w:tcPr>
-          <w:p>
-            <w:pPr>
-              <w:rPr>
-                <w:b w:val="1"/>
-                <w:bCs w:val="1"/>
-                <w:color w:val="404040"/>
-                <w:rFonts w:ascii="Century Gothic" w:hAnsi="Century Gothic" w:cs="Arial"/>
-                <w:sz w:val="19"/>
-                <w:szCs w:val="19"/>
-              </w:rPr>
-              <w:jc w:val="center"/>
-            </w:pPr>
-            <w:r>
-              <w:rPr>
-                <w:b w:val="1"/>
-                <w:bCs w:val="1"/>
-                <w:color w:val="404040"/>
-                <w:rFonts w:ascii="Century Gothic" w:hAnsi="Century Gothic" w:cs="Arial"/>
-                <w:sz w:val="19"/>
-                <w:szCs w:val="19"/>
-              </w:rPr>
-              <w:t>Actividades Ejecutadas por el Supervisor del Caso para Monitorear y Verificar el Cumplimiento del Imputado:</w:t>
-            </w:r>
-          </w:p>
-        </w:tc>
-      </w:tr>
-      <w:tr>
-        <w:trPr>
-          <w:trHeight w:hRule="atLeast" w:val="286"/>
-        </w:trPr>
-        <w:tc>
-          <w:tcPr>
-            <w:shd w:fill="FFFFFF"/>
-            <w:tcW w:type="dxa" w:w="10750"/>
-            <w:vAlign w:val="center"/>
-            <w:gridSpan w:val="4"/>
-          </w:tcPr>
-          <w:p>
-            <w:pPr>
-              <w:rPr>
-                <w:color w:val="404040"/>
-                <w:rFonts w:ascii="Century Gothic" w:hAnsi="Century Gothic" w:cs="Arial"/>
-                <w:sz w:val="19"/>
-                <w:szCs w:val="19"/>
-              </w:rPr>
-              <w:jc w:val="both"/>
-              <w:spacing w:after="0" w:lineRule="auto" w:line="240"/>
-            </w:pPr>
-            <w:r>
-              <w:rPr>
-                <w:color w:val="404040"/>
-                <w:rFonts w:ascii="Century Gothic" w:hAnsi="Century Gothic" w:cs="Arial"/>
-                <w:sz w:val="19"/>
-                <w:szCs w:val="19"/>
-              </w:rPr>
-              <w:t>ACTIVIDADES 5</w:t>
-            </w:r>
-          </w:p>
-        </w:tc>
-      </w:tr>
-      <w:tr>
-        <w:trPr>
-          <w:trHeight w:hRule="atLeast" w:val="286"/>
-        </w:trPr>
-        <w:tc>
-          <w:tcPr>
-            <w:shd w:fill="FFFFFF"/>
-            <w:tcW w:type="dxa" w:w="10750"/>
-            <w:vAlign w:val="center"/>
-            <w:gridSpan w:val="4"/>
-          </w:tcPr>
-          <w:p>
-            <w:pPr>
-              <w:rPr>
-                <w:color w:val="404040"/>
-                <w:rFonts w:ascii="Century Gothic" w:hAnsi="Century Gothic" w:cs="Arial"/>
-                <w:sz w:val="19"/>
-                <w:szCs w:val="19"/>
-              </w:rPr>
-              <w:jc w:val="both"/>
-              <w:spacing w:after="0" w:lineRule="auto" w:line="240"/>
-            </w:pPr>
-            <w:r>
-              <w:rPr>
-                <w:color w:val="404040"/>
-                <w:rFonts w:ascii="Century Gothic" w:hAnsi="Century Gothic" w:cs="Arial"/>
-                <w:sz w:val="19"/>
-                <w:szCs w:val="19"/>
-              </w:rPr>
-              <w:t xml:space="preserve">CONSIDERACIONES: </w:t>
-            </w:r>
-          </w:p>
-        </w:tc>
-      </w:tr>
-    </w:tbl>
-    <w:p>
-      <w:pPr>
-        <w:rPr>
-          <w:b w:val="1"/>
-          <w:bCs w:val="1"/>
-          <w:color w:val="404040"/>
-          <w:rFonts w:ascii="Century Gothic" w:hAnsi="Century Gothic" w:cs="Arial"/>
-          <w:sz w:val="19"/>
-          <w:szCs w:val="19"/>
-        </w:rPr>
-        <w:ind w:firstLine="708"/>
-        <w:spacing w:lineRule="auto" w:line="240"/>
-      </w:pPr>
-    </w:p>
-    <w:p>
-      <w:pPr>
-        <w:rPr>
-          <w:b w:val="1"/>
-          <w:bCs w:val="1"/>
-          <w:color w:val="404040"/>
-          <w:rFonts w:ascii="Century Gothic" w:hAnsi="Century Gothic" w:cs="Arial"/>
-          <w:sz w:val="19"/>
-          <w:szCs w:val="19"/>
-        </w:rPr>
-      </w:pPr>
-    </w:p>
-    <w:p>
-      <w:pPr>
-        <w:rPr>
-          <w:b w:val="1"/>
-          <w:bCs w:val="1"/>
-          <w:color w:val="404040"/>
-          <w:rFonts w:ascii="Century Gothic" w:hAnsi="Century Gothic" w:cs="Arial"/>
-          <w:sz w:val="19"/>
-          <w:szCs w:val="19"/>
-        </w:rPr>
       </w:pPr>
     </w:p>
     <w:p>
@@ -3263,7 +2740,7 @@
           <w:szCs w:val="19"/>
         </w:rPr>
         <w:jc w:val="both"/>
-        <w:ind w:left="-993" w:right="310"/>
+        <w:ind w:left="-142" w:right="310"/>
       </w:pPr>
       <w:r>
         <w:rPr>
@@ -3303,15 +2780,12 @@
       </w:r>
       <w:r>
         <w:rPr>
-          <w:b w:val="1"/>
-          <w:bCs w:val="1"/>
-          <w:color w:val="404040"/>
-          <w:rFonts w:ascii="Century Gothic" w:hAnsi="Century Gothic" w:cs="Arial"/>
-          <w:highlight w:val="green"/>
-          <w:sz w:val="19"/>
-          <w:szCs w:val="19"/>
-        </w:rPr>
-        <w:t>SANDRA PATRICIA GONZÁLEZ ESPARZA</w:t>
+          <w:color w:val="404040"/>
+          <w:rFonts w:ascii="Century Gothic" w:hAnsi="Century Gothic" w:cs="Arial"/>
+          <w:sz w:val="19"/>
+          <w:szCs w:val="19"/>
+        </w:rPr>
+        <w:t>3 S-D PRUEBA</w:t>
       </w:r>
       <w:r>
         <w:rPr>
@@ -3330,7 +2804,7 @@
           <w:sz w:val="19"/>
           <w:szCs w:val="19"/>
         </w:rPr>
-        <w:t xml:space="preserve">mostró </w:t>
+        <w:t>TEXTO PARA COMPLETAR</w:t>
       </w:r>
       <w:r>
         <w:rPr>
@@ -3340,7 +2814,7 @@
           <w:sz w:val="19"/>
           <w:szCs w:val="19"/>
         </w:rPr>
-        <w:t>poca adherencia y disposición para cumplir con sus obligaciones procesales.</w:t>
+        <w:t>.</w:t>
       </w:r>
     </w:p>
     <w:p>
@@ -3352,7 +2826,7 @@
           <w:szCs w:val="19"/>
         </w:rPr>
         <w:jc w:val="both"/>
-        <w:ind w:left="-1134"/>
+        <w:ind w:left="-142"/>
         <w:spacing w:lineRule="auto" w:line="276"/>
       </w:pPr>
       <w:r>
@@ -3418,7 +2892,7 @@
           <w:sz w:val="19"/>
           <w:szCs w:val="19"/>
         </w:rPr>
-        <w:ind w:firstLine="426" w:left="-1418"/>
+        <w:ind w:firstLine="426" w:left="-142"/>
       </w:pPr>
       <w:r>
         <w:rPr>
@@ -3447,6 +2921,17 @@
         </w:rPr>
         <w:t>.</w:t>
       </w:r>
+    </w:p>
+    <w:p>
+      <w:pPr>
+        <w:rPr>
+          <w:color w:val="404040"/>
+          <w:rFonts w:ascii="Century Gothic" w:hAnsi="Century Gothic" w:cs="Arial"/>
+          <w:sz w:val="19"/>
+          <w:szCs w:val="19"/>
+        </w:rPr>
+        <w:ind w:firstLine="426" w:left="-142"/>
+      </w:pPr>
     </w:p>
     <w:p>
       <w:pPr>
@@ -3529,24 +3014,74 @@
           <w:sz w:val="19"/>
           <w:szCs w:val="19"/>
         </w:rPr>
+        <w:tabs>
+          <w:tab w:val="left" w:leader="none" w:pos="1172"/>
+        </w:tabs>
+        <w:spacing w:after="0" w:lineRule="auto" w:line="240"/>
+        <w:contextualSpacing w:val="1"/>
+      </w:pPr>
+      <w:r>
+        <w:rPr>
+          <w:b w:val="1"/>
+          <w:bCs w:val="1"/>
+          <w:color w:val="404040"/>
+          <w:rFonts w:ascii="Century Gothic" w:hAnsi="Century Gothic" w:cs="Arial"/>
+          <w:sz w:val="19"/>
+          <w:szCs w:val="19"/>
+        </w:rPr>
+        <w:tab/>
+      </w:r>
+    </w:p>
+    <w:p>
+      <w:pPr>
+        <w:rPr>
+          <w:b w:val="1"/>
+          <w:bCs w:val="1"/>
+          <w:color w:val="404040"/>
+          <w:rFonts w:ascii="Century Gothic" w:hAnsi="Century Gothic" w:cs="Arial"/>
+          <w:sz w:val="19"/>
+          <w:szCs w:val="19"/>
+        </w:rPr>
+        <w:spacing w:after="0" w:lineRule="auto" w:line="240"/>
+        <w:contextualSpacing w:val="1"/>
+      </w:pPr>
+    </w:p>
+    <w:p>
+      <w:pPr>
+        <w:rPr>
+          <w:b w:val="1"/>
+          <w:bCs w:val="1"/>
+          <w:color w:val="404040"/>
+          <w:rFonts w:ascii="Century Gothic" w:hAnsi="Century Gothic" w:cs="Arial"/>
+          <w:sz w:val="19"/>
+          <w:szCs w:val="19"/>
+        </w:rPr>
         <w:jc w:val="center"/>
         <w:spacing w:after="0" w:lineRule="auto" w:line="240"/>
         <w:contextualSpacing w:val="1"/>
       </w:pPr>
-    </w:p>
-    <w:p>
-      <w:pPr>
-        <w:rPr>
-          <w:b w:val="1"/>
-          <w:bCs w:val="1"/>
-          <w:color w:val="404040"/>
-          <w:rFonts w:ascii="Century Gothic" w:hAnsi="Century Gothic" w:cs="Arial"/>
-          <w:sz w:val="19"/>
-          <w:szCs w:val="19"/>
-        </w:rPr>
-        <w:spacing w:after="0" w:lineRule="auto" w:line="240"/>
-        <w:contextualSpacing w:val="1"/>
-      </w:pPr>
+      <w:r>
+        <w:rPr>
+          <w:b w:val="1"/>
+          <w:bCs w:val="1"/>
+          <w:color w:val="404040"/>
+          <w:rFonts w:ascii="Century Gothic" w:hAnsi="Century Gothic" w:cs="Arial"/>
+          <w:sz w:val="19"/>
+          <w:szCs w:val="19"/>
+        </w:rPr>
+        <w:t xml:space="preserve"> LIC. </w:t>
+      </w:r>
+      <w:r>
+        <w:rPr>
+          <w:b w:val="1"/>
+          <w:bCs w:val="1"/>
+          <w:color w:val="404040"/>
+          <w:rFonts w:ascii="Century Gothic" w:hAnsi="Century Gothic" w:cs="Arial"/>
+          <w:sz w:val="19"/>
+          <w:szCs w:val="19"/>
+        </w:rPr>
+        <w:t>FLOR IDALIA REYES SOLÍS</w:t>
+      </w:r>
     </w:p>
     <w:p>
       <w:pPr>
@@ -3562,367 +3097,257 @@
         <w:spacing w:after="0" w:lineRule="auto" w:line="240"/>
         <w:contextualSpacing w:val="1"/>
       </w:pPr>
-      <w:r>
-        <w:rPr>
-          <w:b w:val="1"/>
-          <w:bCs w:val="1"/>
-          <w:color w:val="404040"/>
-          <w:rFonts w:ascii="Century Gothic" w:hAnsi="Century Gothic" w:cs="Arial"/>
-          <w:sz w:val="19"/>
-          <w:szCs w:val="19"/>
-        </w:rPr>
-        <w:t xml:space="preserve"> LIC. </w:t>
-      </w:r>
-      <w:r>
-        <w:rPr>
-          <w:b w:val="1"/>
-          <w:bCs w:val="1"/>
-          <w:color w:val="404040"/>
-          <w:rFonts w:ascii="Century Gothic" w:hAnsi="Century Gothic" w:cs="Arial"/>
-          <w:sz w:val="19"/>
-          <w:szCs w:val="19"/>
-        </w:rPr>
-        <w:t>FLOR IDALIA REYES SOLÍS</w:t>
-      </w:r>
-    </w:p>
-    <w:p>
-      <w:pPr>
-        <w:rPr>
-          <w:color w:val="404040"/>
-          <w:rFonts w:ascii="Century Gothic" w:hAnsi="Century Gothic" w:cs="Arial"/>
-          <w:sz w:val="19"/>
-          <w:szCs w:val="19"/>
-        </w:rPr>
-      </w:pPr>
-    </w:p>
-    <w:p>
-      <w:pPr>
-        <w:rPr>
-          <w:color w:val="404040"/>
-          <w:rFonts w:ascii="Century Gothic" w:hAnsi="Century Gothic" w:cs="Arial"/>
-          <w:sz w:val="19"/>
-          <w:szCs w:val="19"/>
-        </w:rPr>
-      </w:pPr>
-    </w:p>
-    <w:p>
-      <w:pPr>
-        <w:rPr>
-          <w:color w:val="404040"/>
-          <w:rFonts w:ascii="Century Gothic" w:hAnsi="Century Gothic" w:cs="Arial"/>
-          <w:sz w:val="19"/>
-          <w:szCs w:val="19"/>
-        </w:rPr>
-      </w:pPr>
-      <w:r>
-        <w:rPr>
-          <w:b w:val="1"/>
-          <w:bCs w:val="1"/>
-          <w:color w:val="404040"/>
-          <w:rFonts w:ascii="Century Gothic" w:hAnsi="Century Gothic" w:cs="Arial"/>
-          <w:sz w:val="19"/>
-          <w:szCs w:val="19"/>
-        </w:rPr>
-        <mc:AlternateContent>
-          <mc:Choice Requires="wps">
-            <w:drawing>
-              <wp:anchor allowOverlap="1" layoutInCell="1" relativeHeight="251661314" locked="0" simplePos="0" distL="114300" distT="0" distR="114300" distB="0" behindDoc="0">
-                <wp:simplePos x="0" y="0"/>
-                <wp:positionH relativeFrom="column">
-                  <wp:posOffset>-163195</wp:posOffset>
-                </wp:positionH>
-                <wp:positionV relativeFrom="paragraph">
-                  <wp:posOffset>160020</wp:posOffset>
-                </wp:positionV>
-                <wp:extent cx="2628900" cy="876300"/>
-                <wp:effectExtent l="0" t="0" r="0" b="0"/>
-                <wp:wrapThrough wrapText="bothSides">
-                  <wp:wrapPolygon edited="0">
-                    <wp:start x="0" y="0"/>
-                    <wp:lineTo x="0" y="21600"/>
-                    <wp:lineTo x="21600" y="21600"/>
-                    <wp:lineTo x="21600" y="0"/>
-                    <wp:lineTo x="0" y="0"/>
-                  </wp:wrapPolygon>
-                </wp:wrapThrough>
-                <wp:docPr id="1" name="drawingObject1"/>
-                <wp:cNvGraphicFramePr/>
-                <a:graphic>
-                  <a:graphicData uri="http://schemas.microsoft.com/office/word/2010/wordprocessingShape">
-                    <wps:wsp>
-                      <wps:cNvSpPr txBox="1"/>
-                      <wps:spPr>
-                        <a:xfrm rot="0">
-                          <a:ext cx="2628900" cy="876300"/>
-                        </a:xfrm>
-                        <a:prstGeom prst="rect">
-                          <a:avLst/>
-                        </a:prstGeom>
-                        <a:noFill/>
-                      </wps:spPr>
-                      <wps:txbx>
-                        <w:txbxContent>
-                          <w:p>
-                            <w:pPr>
-                              <w:rPr>
-                                <w:rFonts w:ascii="Arial" w:hAnsi="Arial" w:cs="Arial"/>
-                                <w:sz w:val="16"/>
-                                <w:szCs w:val="16"/>
-                              </w:rPr>
-                              <w:jc w:val="center"/>
-                            </w:pPr>
-                            <w:r>
-                              <w:rPr>
-                                <w:rFonts w:ascii="Arial" w:hAnsi="Arial" w:cs="Arial"/>
-                                <w:sz w:val="16"/>
-                                <w:szCs w:val="16"/>
-                              </w:rPr>
-                              <w:t xml:space="preserve">Autorizo </w:t>
-                            </w:r>
-                          </w:p>
-                          <w:p>
-                            <w:pPr>
-                              <w:rPr>
-                                <w:b w:val="1"/>
-                                <w:bCs w:val="1"/>
-                                <w:color w:val="7F7F7F"/>
-                                <w:rFonts w:ascii="Century Gothic" w:hAnsi="Century Gothic" w:cs="Arial"/>
-                                <w:sz w:val="16"/>
-                                <w:szCs w:val="16"/>
-                              </w:rPr>
-                              <w:jc w:val="center"/>
-                            </w:pPr>
-                            <w:r>
-                              <w:rPr>
-                                <w:b w:val="1"/>
-                                <w:bCs w:val="1"/>
-                                <w:color w:val="7F7F7F"/>
-                                <w:rFonts w:ascii="Century Gothic" w:hAnsi="Century Gothic" w:cs="Arial"/>
-                                <w:sz w:val="16"/>
-                                <w:szCs w:val="16"/>
-                              </w:rPr>
-                              <w:t>LIC. ANA ESMERALDA VARGAS ALVARADO</w:t>
-                            </w:r>
-                            <w:r>
-                              <w:rPr>
-                                <w:b w:val="1"/>
-                                <w:bCs w:val="1"/>
-                                <w:color w:val="7F7F7F"/>
-                                <w:rFonts w:ascii="Century Gothic" w:hAnsi="Century Gothic" w:cs="Arial"/>
-                                <w:sz w:val="16"/>
-                                <w:szCs w:val="16"/>
-                              </w:rPr>
-                              <w:t xml:space="preserve"> </w:t>
-                            </w:r>
-                          </w:p>
-                          <w:p>
-                            <w:pPr>
-                              <w:rPr>
-                                <w:color w:val="000000"/>
-                                <w:rFonts w:ascii="Arial Narrow" w:hAnsi="Arial Narrow" w:cs="Arial"/>
-                              </w:rPr>
-                              <w:jc w:val="center"/>
-                              <w:spacing w:after="0" w:lineRule="auto" w:line="240"/>
-                              <w:contextualSpacing w:val="1"/>
-                            </w:pPr>
-                            <w:r>
-                              <w:rPr>
-                                <w:b w:val="1"/>
-                                <w:bCs w:val="1"/>
-                                <w:color w:val="000000"/>
-                                <w:rFonts w:ascii="Arial Narrow" w:hAnsi="Arial Narrow" w:cs="Arial"/>
-                                <w:sz w:val="16"/>
-                                <w:szCs w:val="16"/>
-                              </w:rPr>
-                              <w:t>Coordinadora</w:t>
-                            </w:r>
-                          </w:p>
-                          <w:p>
-                            <w:pPr>
-                              <w:rPr>
-                                <w:b w:val="1"/>
-                                <w:bCs w:val="1"/>
-                                <w:rFonts w:ascii="Arial" w:hAnsi="Arial" w:cs="Arial"/>
-                                <w:sz w:val="16"/>
-                                <w:szCs w:val="16"/>
-                              </w:rPr>
-                              <w:jc w:val="center"/>
-                            </w:pPr>
-                          </w:p>
-                        </w:txbxContent>
-                      </wps:txbx>
-                      <wps:bodyPr anchor="t" horzOverflow="overflow" vertOverflow="overflow" vert="horz" upright="1" lIns="91440" tIns="91440" rIns="91440" bIns="91440"/>
-                    </wps:wsp>
-                  </a:graphicData>
-                </a:graphic>
-              </wp:anchor>
-            </w:drawing>
-          </mc:Choice>
-          <mc:Fallback/>
-        </mc:AlternateContent>
-      </w:r>
-      <w:r>
-        <w:rPr>
-          <w:b w:val="1"/>
-          <w:bCs w:val="1"/>
-          <w:color w:val="404040"/>
-          <w:rFonts w:ascii="Century Gothic" w:hAnsi="Century Gothic" w:cs="Arial"/>
-          <w:sz w:val="19"/>
-          <w:szCs w:val="19"/>
-        </w:rPr>
-        <mc:AlternateContent>
-          <mc:Choice Requires="wps">
-            <w:drawing>
-              <wp:anchor allowOverlap="1" layoutInCell="1" relativeHeight="251663362" locked="0" simplePos="0" distL="114300" distT="0" distR="114300" distB="0" behindDoc="0">
-                <wp:simplePos x="0" y="0"/>
-                <wp:positionH relativeFrom="column">
-                  <wp:posOffset>3002915</wp:posOffset>
-                </wp:positionH>
-                <wp:positionV relativeFrom="paragraph">
-                  <wp:posOffset>161290</wp:posOffset>
-                </wp:positionV>
-                <wp:extent cx="2628900" cy="876300"/>
-                <wp:effectExtent l="0" t="0" r="0" b="0"/>
-                <wp:wrapThrough wrapText="bothSides">
-                  <wp:wrapPolygon edited="0">
-                    <wp:start x="0" y="0"/>
-                    <wp:lineTo x="0" y="21600"/>
-                    <wp:lineTo x="21600" y="21600"/>
-                    <wp:lineTo x="21600" y="0"/>
-                    <wp:lineTo x="0" y="0"/>
-                  </wp:wrapPolygon>
-                </wp:wrapThrough>
-                <wp:docPr id="2" name="drawingObject2"/>
-                <wp:cNvGraphicFramePr/>
-                <a:graphic>
-                  <a:graphicData uri="http://schemas.microsoft.com/office/word/2010/wordprocessingShape">
-                    <wps:wsp>
-                      <wps:cNvSpPr txBox="1"/>
-                      <wps:spPr>
-                        <a:xfrm rot="0">
-                          <a:ext cx="2628900" cy="876300"/>
-                        </a:xfrm>
-                        <a:prstGeom prst="rect">
-                          <a:avLst/>
-                        </a:prstGeom>
-                        <a:noFill/>
-                      </wps:spPr>
-                      <wps:txbx>
-                        <w:txbxContent>
-                          <w:p>
-                            <w:pPr>
-                              <w:rPr>
-                                <w:rFonts w:ascii="Arial" w:hAnsi="Arial" w:cs="Arial"/>
-                                <w:sz w:val="16"/>
-                                <w:szCs w:val="16"/>
-                              </w:rPr>
-                              <w:jc w:val="center"/>
-                            </w:pPr>
-                            <w:r>
-                              <w:rPr>
-                                <w:rFonts w:ascii="Arial" w:hAnsi="Arial" w:cs="Arial"/>
-                                <w:sz w:val="16"/>
-                                <w:szCs w:val="16"/>
-                              </w:rPr>
-                              <w:t>Elaboró</w:t>
-                            </w:r>
-                          </w:p>
-                          <w:p>
-                            <w:pPr>
-                              <w:rPr>
-                                <w:b w:val="1"/>
-                                <w:bCs w:val="1"/>
-                                <w:color w:val="7F7F7F"/>
-                                <w:rFonts w:ascii="Century Gothic" w:hAnsi="Century Gothic" w:cs="Arial"/>
-                                <w:sz w:val="16"/>
-                                <w:szCs w:val="16"/>
-                              </w:rPr>
-                              <w:jc w:val="center"/>
-                            </w:pPr>
-                            <w:r>
-                              <w:rPr>
-                                <w:b w:val="1"/>
-                                <w:bCs w:val="1"/>
-                                <w:color w:val="7F7F7F"/>
-                                <w:rFonts w:ascii="Century Gothic" w:hAnsi="Century Gothic" w:cs="Arial"/>
-                                <w:highlight w:val="yellow"/>
-                                <w:sz w:val="16"/>
-                                <w:szCs w:val="16"/>
-                              </w:rPr>
-                              <w:t>MARIA</w:t>
-                            </w:r>
-                            <w:r>
-                              <w:rPr>
-                                <w:b w:val="1"/>
-                                <w:bCs w:val="1"/>
-                                <w:color w:val="7F7F7F"/>
-                                <w:rFonts w:ascii="Century Gothic" w:hAnsi="Century Gothic" w:cs="Arial"/>
-                                <w:highlight w:val="yellow"/>
-                                <w:sz w:val="16"/>
-                                <w:szCs w:val="16"/>
-                              </w:rPr>
-                              <w:t xml:space="preserve"> DEL CARMEN </w:t>
-                            </w:r>
-                            <w:r>
-                              <w:rPr>
-                                <w:b w:val="1"/>
-                                <w:bCs w:val="1"/>
-                                <w:color w:val="7F7F7F"/>
-                                <w:rFonts w:ascii="Century Gothic" w:hAnsi="Century Gothic" w:cs="Arial"/>
-                                <w:highlight w:val="yellow"/>
-                                <w:sz w:val="16"/>
-                                <w:szCs w:val="16"/>
-                              </w:rPr>
-                              <w:t>GONZALEZ</w:t>
-                            </w:r>
-                            <w:r>
-                              <w:rPr>
-                                <w:b w:val="1"/>
-                                <w:bCs w:val="1"/>
-                                <w:color w:val="7F7F7F"/>
-                                <w:rFonts w:ascii="Century Gothic" w:hAnsi="Century Gothic" w:cs="Arial"/>
-                                <w:highlight w:val="yellow"/>
-                                <w:sz w:val="16"/>
-                                <w:szCs w:val="16"/>
-                              </w:rPr>
-                              <w:t xml:space="preserve"> CORRALES</w:t>
-                            </w:r>
-                          </w:p>
-                          <w:p>
-                            <w:pPr>
-                              <w:rPr>
-                                <w:b w:val="1"/>
-                                <w:bCs w:val="1"/>
-                                <w:rFonts w:ascii="Arial" w:hAnsi="Arial" w:cs="Arial"/>
-                                <w:sz w:val="16"/>
-                                <w:szCs w:val="16"/>
-                              </w:rPr>
-                              <w:jc w:val="center"/>
-                            </w:pPr>
-                            <w:r>
-                              <w:rPr>
-                                <w:b w:val="1"/>
-                                <w:bCs w:val="1"/>
-                                <w:color w:val="000000"/>
-                                <w:rFonts w:ascii="Arial Narrow" w:hAnsi="Arial Narrow" w:cs="Arial"/>
-                                <w:sz w:val="16"/>
-                                <w:szCs w:val="16"/>
-                              </w:rPr>
-                              <w:t>Supervisora</w:t>
-                            </w:r>
-                          </w:p>
-                        </w:txbxContent>
-                      </wps:txbx>
-                      <wps:bodyPr anchor="t" horzOverflow="overflow" vertOverflow="overflow" vert="horz" upright="1" lIns="91440" tIns="91440" rIns="91440" bIns="91440"/>
-                    </wps:wsp>
-                  </a:graphicData>
-                </a:graphic>
-              </wp:anchor>
-            </w:drawing>
-          </mc:Choice>
-          <mc:Fallback/>
-        </mc:AlternateContent>
-      </w:r>
+    </w:p>
+    <w:p>
+      <w:pPr>
+        <w:rPr>
+          <w:b w:val="1"/>
+          <w:bCs w:val="1"/>
+          <w:color w:val="404040"/>
+          <w:rFonts w:ascii="Century Gothic" w:hAnsi="Century Gothic" w:cs="Arial"/>
+          <w:sz w:val="19"/>
+          <w:szCs w:val="19"/>
+        </w:rPr>
+        <w:jc w:val="center"/>
+        <w:spacing w:after="0" w:lineRule="auto" w:line="240"/>
+        <w:contextualSpacing w:val="1"/>
+      </w:pPr>
+    </w:p>
+    <w:p>
+      <w:pPr>
+        <w:rPr>
+          <w:b w:val="1"/>
+          <w:bCs w:val="1"/>
+          <w:color w:val="404040"/>
+          <w:rFonts w:ascii="Century Gothic" w:hAnsi="Century Gothic" w:cs="Arial"/>
+          <w:sz w:val="19"/>
+          <w:szCs w:val="19"/>
+        </w:rPr>
+        <w:jc w:val="center"/>
+        <w:spacing w:after="0" w:lineRule="auto" w:line="240"/>
+        <w:contextualSpacing w:val="1"/>
+      </w:pPr>
+    </w:p>
+    <w:tbl>
+      <w:tblPr>
+        <w:tblStyle w:val="Table Grid"/>
+        <w:tblW w:type="auto" w:w="0"/>
+        <w:tblLook w:firstColumn="1" w:firstRow="1" w:lastColumn="0" w:lastRow="0" w:noHBand="0" w:noVBand="1"/>
+        <w:tblBorders>
+          <w:left w:val="none" w:sz="0" w:space="0" w:color="auto"/>
+          <w:top w:val="none" w:sz="0" w:space="0" w:color="auto"/>
+          <w:right w:val="none" w:sz="0" w:space="0" w:color="auto"/>
+          <w:bottom w:val="none" w:sz="0" w:space="0" w:color="auto"/>
+          <w:insideH w:val="none" w:sz="0" w:space="0" w:color="auto"/>
+          <w:insideV w:val="none" w:sz="0" w:space="0" w:color="auto"/>
+        </w:tblBorders>
+      </w:tblPr>
+      <w:tblGrid>
+        <w:gridCol w:w="4414"/>
+        <w:gridCol w:w="4414"/>
+      </w:tblGrid>
+      <w:tr>
+        <w:trPr/>
+        <w:tc>
+          <w:tcPr>
+            <w:tcW w:type="dxa" w:w="4414"/>
+          </w:tcPr>
+          <w:p>
+            <w:pPr>
+              <w:rPr>
+                <w:rFonts w:ascii="Arial" w:hAnsi="Arial" w:cs="Arial"/>
+                <w:sz w:val="16"/>
+                <w:szCs w:val="16"/>
+              </w:rPr>
+              <w:jc w:val="center"/>
+            </w:pPr>
+            <w:r>
+              <w:rPr>
+                <w:rFonts w:ascii="Arial" w:hAnsi="Arial" w:cs="Arial"/>
+                <w:sz w:val="16"/>
+                <w:szCs w:val="16"/>
+              </w:rPr>
+              <w:t xml:space="preserve">Autorizo </w:t>
+            </w:r>
+          </w:p>
+          <w:p>
+            <w:pPr>
+              <w:rPr>
+                <w:b w:val="1"/>
+                <w:bCs w:val="1"/>
+                <w:color w:val="7F7F7F"/>
+                <w:rFonts w:ascii="Century Gothic" w:hAnsi="Century Gothic" w:cs="Arial"/>
+                <w:sz w:val="16"/>
+                <w:szCs w:val="16"/>
+              </w:rPr>
+              <w:jc w:val="center"/>
+            </w:pPr>
+            <w:r>
+              <w:rPr>
+                <w:b w:val="1"/>
+                <w:bCs w:val="1"/>
+                <w:color w:val="7F7F7F"/>
+                <w:rFonts w:ascii="Century Gothic" w:hAnsi="Century Gothic" w:cs="Arial"/>
+                <w:sz w:val="16"/>
+                <w:szCs w:val="16"/>
+              </w:rPr>
+              <w:t>LIC. ANA ESMERALDA VARGAS ALVARADO</w:t>
+            </w:r>
+            <w:r>
+              <w:rPr>
+                <w:b w:val="1"/>
+                <w:bCs w:val="1"/>
+                <w:color w:val="7F7F7F"/>
+                <w:rFonts w:ascii="Century Gothic" w:hAnsi="Century Gothic" w:cs="Arial"/>
+                <w:sz w:val="16"/>
+                <w:szCs w:val="16"/>
+              </w:rPr>
+              <w:t xml:space="preserve"> </w:t>
+            </w:r>
+          </w:p>
+          <w:p>
+            <w:pPr>
+              <w:rPr>
+                <w:b w:val="1"/>
+                <w:bCs w:val="1"/>
+                <w:color w:val="404040"/>
+                <w:rFonts w:ascii="Century Gothic" w:hAnsi="Century Gothic" w:cs="Arial"/>
+                <w:sz w:val="19"/>
+                <w:szCs w:val="19"/>
+              </w:rPr>
+              <w:jc w:val="center"/>
+              <w:spacing w:after="0" w:lineRule="auto" w:line="240"/>
+              <w:contextualSpacing w:val="1"/>
+            </w:pPr>
+            <w:r>
+              <w:rPr>
+                <w:b w:val="1"/>
+                <w:bCs w:val="1"/>
+                <w:color w:val="000000"/>
+                <w:rFonts w:ascii="Arial Narrow" w:hAnsi="Arial Narrow" w:cs="Arial"/>
+                <w:sz w:val="16"/>
+                <w:szCs w:val="16"/>
+              </w:rPr>
+              <w:t>Coordinadora</w:t>
+            </w:r>
+          </w:p>
+        </w:tc>
+        <w:tc>
+          <w:tcPr>
+            <w:tcW w:type="dxa" w:w="4414"/>
+          </w:tcPr>
+          <w:p>
+            <w:pPr>
+              <w:rPr>
+                <w:rFonts w:ascii="Arial" w:hAnsi="Arial" w:cs="Arial"/>
+                <w:sz w:val="16"/>
+                <w:szCs w:val="16"/>
+              </w:rPr>
+              <w:jc w:val="center"/>
+            </w:pPr>
+            <w:r>
+              <w:rPr>
+                <w:rFonts w:ascii="Arial" w:hAnsi="Arial" w:cs="Arial"/>
+                <w:sz w:val="16"/>
+                <w:szCs w:val="16"/>
+              </w:rPr>
+              <w:t>Elaboró</w:t>
+            </w:r>
+          </w:p>
+          <w:p>
+            <w:pPr>
+              <w:rPr>
+                <w:b w:val="1"/>
+                <w:bCs w:val="1"/>
+                <w:color w:val="7F7F7F"/>
+                <w:rFonts w:ascii="Century Gothic" w:hAnsi="Century Gothic" w:cs="Arial"/>
+                <w:sz w:val="16"/>
+                <w:szCs w:val="16"/>
+              </w:rPr>
+              <w:jc w:val="center"/>
+            </w:pPr>
+            <w:r>
+              <w:rPr>
+                <w:b w:val="1"/>
+                <w:bCs w:val="1"/>
+                <w:color w:val="7F7F7F"/>
+                <w:rFonts w:ascii="Century Gothic" w:hAnsi="Century Gothic" w:cs="Arial"/>
+                <w:sz w:val="16"/>
+                <w:szCs w:val="16"/>
+              </w:rPr>
+              <w:t>IOVANNI FERNÁNDEZ SÁNCHEZ</w:t>
+            </w:r>
+          </w:p>
+          <w:p>
+            <w:pPr>
+              <w:rPr>
+                <w:b w:val="1"/>
+                <w:bCs w:val="1"/>
+                <w:rFonts w:ascii="Arial" w:hAnsi="Arial" w:cs="Arial"/>
+                <w:sz w:val="16"/>
+                <w:szCs w:val="16"/>
+              </w:rPr>
+              <w:jc w:val="center"/>
+            </w:pPr>
+            <w:r>
+              <w:rPr>
+                <w:b w:val="1"/>
+                <w:bCs w:val="1"/>
+                <w:color w:val="000000"/>
+                <w:rFonts w:ascii="Arial Narrow" w:hAnsi="Arial Narrow" w:cs="Arial"/>
+                <w:sz w:val="16"/>
+                <w:szCs w:val="16"/>
+              </w:rPr>
+              <w:t>Supervisor</w:t>
+            </w:r>
+          </w:p>
+        </w:tc>
+      </w:tr>
+    </w:tbl>
+    <w:p>
+      <w:pPr>
+        <w:rPr>
+          <w:b w:val="1"/>
+          <w:bCs w:val="1"/>
+          <w:color w:val="404040"/>
+          <w:rFonts w:ascii="Century Gothic" w:hAnsi="Century Gothic" w:cs="Arial"/>
+          <w:sz w:val="19"/>
+          <w:szCs w:val="19"/>
+        </w:rPr>
+        <w:jc w:val="center"/>
+        <w:spacing w:after="0" w:lineRule="auto" w:line="240"/>
+        <w:contextualSpacing w:val="1"/>
+      </w:pPr>
+    </w:p>
+    <w:p>
+      <w:pPr>
+        <w:rPr>
+          <w:color w:val="404040"/>
+          <w:rFonts w:ascii="Century Gothic" w:hAnsi="Century Gothic" w:cs="Arial"/>
+          <w:sz w:val="19"/>
+          <w:szCs w:val="19"/>
+        </w:rPr>
+      </w:pPr>
+    </w:p>
+    <w:p>
+      <w:pPr>
+        <w:rPr>
+          <w:color w:val="404040"/>
+          <w:rFonts w:ascii="Century Gothic" w:hAnsi="Century Gothic" w:cs="Arial"/>
+          <w:sz w:val="19"/>
+          <w:szCs w:val="19"/>
+        </w:rPr>
+      </w:pPr>
+    </w:p>
+    <w:p>
+      <w:pPr>
+        <w:rPr>
+          <w:color w:val="404040"/>
+          <w:rFonts w:ascii="Century Gothic" w:hAnsi="Century Gothic" w:cs="Arial"/>
+          <w:sz w:val="19"/>
+          <w:szCs w:val="19"/>
+        </w:rPr>
+      </w:pPr>
       <w:r>
         <mc:AlternateContent>
           <mc:Choice Requires="wps">
@@ -3938,7 +3363,7 @@
                 <wp:extent cx="5334000" cy="749300"/>
                 <wp:effectExtent l="0" t="0" r="0" b="0"/>
                 <wp:wrapNone/>
-                <wp:docPr id="3" name="drawingObject3"/>
+                <wp:docPr id="1" name="drawingObject1"/>
                 <wp:cNvGraphicFramePr/>
                 <a:graphic>
                   <a:graphicData uri="http://schemas.microsoft.com/office/word/2010/wordprocessingShape">
@@ -3991,7 +3416,7 @@
                             <w:pPr>
                               <w:spacing w:before="0" w:after="0" w:lineRule="auto" w:line="240"/>
                             </w:pPr>
-                            <w:hyperlink r:id="R79631006c58f46d0">
+                            <w:hyperlink r:id="R3ee2c1f904ca4a98">
                               <w:r>
                                 <w:rPr>
                                   <w:color w:val="0000FF"/>
@@ -4031,11 +3456,11 @@
         <w:numStart w:val="1"/>
       </w:endnotePr>
       <w:pgSz w:h="20160" w:orient="portrait" w:w="12240"/>
-      <w:pgMar w:bottom="1418" w:footer="1417" w:gutter="0" w:header="709" w:left="1701" w:right="1701" w:top="1418"/>
+      <w:pgMar w:bottom="1418" w:footer="1724" w:gutter="0" w:header="709" w:left="1701" w:right="1701" w:top="1523"/>
       <w:pgNumType w:fmt="decimal"/>
       <w:cols w:equalWidth="1" w:num="1" w:space="708" w:sep="0"/>
-      <w:headerReference w:type="default" r:id="R6d446166d825450f"/>
-      <w:footerReference w:type="default" r:id="R5a219f6d39c74597"/>
+      <w:headerReference w:type="default" r:id="R11ad9fe2b5f4492b"/>
+      <w:footerReference w:type="default" r:id="Rc6eacd361bb04779"/>
     </w:sectPr>
   </w:body>
 </w:document>
@@ -4043,130 +3468,6 @@
 
 <file path=word/footer1.xml><?xml version="1.0" encoding="utf-8"?>
 <w:ftr xmlns:w="http://schemas.openxmlformats.org/wordprocessingml/2006/main" xmlns:mc="http://schemas.openxmlformats.org/markup-compatibility/2006" xmlns:r="http://schemas.openxmlformats.org/officeDocument/2006/relationships" xmlns:m="http://schemas.openxmlformats.org/officeDocument/2006/math" xmlns:wp="http://schemas.openxmlformats.org/drawingml/2006/wordprocessingDrawing" xmlns:wpc="http://schemas.microsoft.com/office/word/2010/wordprocessingCanvas" xmlns:wpg="http://schemas.microsoft.com/office/word/2010/wordprocessingGroup" xmlns:wps="http://schemas.microsoft.com/office/word/2010/wordprocessingShape" xmlns:wpi="http://schemas.microsoft.com/office/word/2010/wordprocessingInk" xmlns:pic="http://schemas.openxmlformats.org/drawingml/2006/picture" xmlns:a="http://schemas.openxmlformats.org/drawingml/2006/main" xmlns:c="http://schemas.openxmlformats.org/drawingml/2006/chart" xmlns:o="urn:schemas-microsoft-com:office:office" xmlns:v="urn:schemas-microsoft-com:vml" xmlns:w10="urn:schemas-microsoft-com:office:word" xmlns:w14="http://schemas.microsoft.com/office/word/2010/wordml" xmlns:w15="http://schemas.microsoft.com/office/word/2012/wordml" mc:Ignorable="w14 w15" xml:space="preserve">
-  <w:p>
-    <w:pPr>
-      <w:rPr>
-        <w:b w:val="0"/>
-        <w:bCs w:val="0"/>
-        <w:rFonts w:ascii="Arial" w:hAnsi="Arial" w:cs="Arial"/>
-        <w:sz w:val="8"/>
-        <w:szCs w:val="8"/>
-      </w:rPr>
-      <w:pStyle w:val="Title"/>
-    </w:pPr>
-    <w:r>
-      <w:rPr>
-        <w:b w:val="0"/>
-        <w:bCs w:val="0"/>
-        <w:rFonts w:ascii="Arial" w:hAnsi="Arial" w:cs="Arial"/>
-        <w:sz w:val="8"/>
-        <w:szCs w:val="8"/>
-      </w:rPr>
-      <w:t xml:space="preserve">Los datos contenidos en el presente documento están clasificados como confidenciales y se encuentran sujetos a las facultades de esta autoridad para la realización de sus atribuciones. Solo podrán transferirse a otras autoridades, cuando para el </w:t>
-    </w:r>
-  </w:p>
-  <w:p>
-    <w:pPr>
-      <w:rPr>
-        <w:b w:val="0"/>
-        <w:bCs w:val="0"/>
-        <w:rFonts w:ascii="Arial" w:hAnsi="Arial" w:cs="Arial"/>
-        <w:sz w:val="8"/>
-        <w:szCs w:val="8"/>
-      </w:rPr>
-      <w:pStyle w:val="Title"/>
-    </w:pPr>
-    <w:r>
-      <w:rPr>
-        <w:b w:val="0"/>
-        <w:bCs w:val="0"/>
-        <w:rFonts w:ascii="Arial" w:hAnsi="Arial" w:cs="Arial"/>
-        <w:sz w:val="8"/>
-        <w:szCs w:val="8"/>
-      </w:rPr>
-      <w:t>ejercicio de sus funciones exista compatibilidad con la finalidad que motivo el tratamiento de mismos. Lo anterior de conformidad con los dispuesto en los artículos sexto, inciso A, fracción II, de la CPEUM; octavo, de los Lineamientos Generales en Materia de Clasificación y Desclasificación de la </w:t>
-    </w:r>
-    <w:r>
-      <w:rPr>
-        <w:b w:val="0"/>
-        <w:bCs w:val="0"/>
-        <w:rFonts w:ascii="Arial" w:hAnsi="Arial" w:cs="Arial"/>
-        <w:sz w:val="8"/>
-        <w:szCs w:val="8"/>
-      </w:rPr>
-      <w:t>Información</w:t>
-    </w:r>
-    <w:r>
-      <w:rPr>
-        <w:b w:val="0"/>
-        <w:bCs w:val="0"/>
-        <w:rFonts w:ascii="Arial" w:hAnsi="Arial" w:cs="Arial"/>
-        <w:sz w:val="8"/>
-        <w:szCs w:val="8"/>
-      </w:rPr>
-      <w:t xml:space="preserve"> así como para la elaboración de Versiones Públicas; en relación con los diversos numerales 113, en sus incisos I, y III, de la </w:t>
-    </w:r>
-    <w:r>
-      <w:rPr>
-        <w:b w:val="0"/>
-        <w:bCs w:val="0"/>
-        <w:rFonts w:ascii="Arial" w:hAnsi="Arial" w:cs="Arial"/>
-        <w:sz w:val="8"/>
-        <w:szCs w:val="8"/>
-      </w:rPr>
-      <w:t>LFTAIP</w:t>
-    </w:r>
-    <w:r>
-      <w:rPr>
-        <w:b w:val="0"/>
-        <w:bCs w:val="0"/>
-        <w:rFonts w:ascii="Arial" w:hAnsi="Arial" w:cs="Arial"/>
-        <w:sz w:val="8"/>
-        <w:szCs w:val="8"/>
-      </w:rPr>
-      <w:t xml:space="preserve">; 16, 65 y 66, de la </w:t>
-    </w:r>
-    <w:r>
-      <w:rPr>
-        <w:b w:val="0"/>
-        <w:bCs w:val="0"/>
-        <w:rFonts w:ascii="Arial" w:hAnsi="Arial" w:cs="Arial"/>
-        <w:sz w:val="8"/>
-        <w:szCs w:val="8"/>
-      </w:rPr>
-      <w:t>LGPDPPSO</w:t>
-    </w:r>
-    <w:r>
-      <w:rPr>
-        <w:b w:val="0"/>
-        <w:bCs w:val="0"/>
-        <w:rFonts w:ascii="Arial" w:hAnsi="Arial" w:cs="Arial"/>
-        <w:sz w:val="8"/>
-        <w:szCs w:val="8"/>
-      </w:rPr>
-      <w:t xml:space="preserve">, y 164, párrafo segundo, del </w:t>
-    </w:r>
-    <w:r>
-      <w:rPr>
-        <w:b w:val="0"/>
-        <w:bCs w:val="0"/>
-        <w:rFonts w:ascii="Arial" w:hAnsi="Arial" w:cs="Arial"/>
-        <w:sz w:val="8"/>
-        <w:szCs w:val="8"/>
-      </w:rPr>
-      <w:t>CNPP</w:t>
-    </w:r>
-    <w:r>
-      <w:rPr>
-        <w:b w:val="0"/>
-        <w:bCs w:val="0"/>
-        <w:rFonts w:ascii="Arial" w:hAnsi="Arial" w:cs="Arial"/>
-        <w:sz w:val="8"/>
-        <w:szCs w:val="8"/>
-      </w:rPr>
-      <w:t>.</w:t>
-    </w:r>
-  </w:p>
   <w:p>
     <w:pPr>
       <w:rPr>
@@ -4190,18 +3491,18 @@
       <mc:AlternateContent>
         <mc:Choice Requires="wps">
           <w:drawing>
-            <wp:anchor allowOverlap="1" layoutInCell="1" relativeHeight="251658242" locked="0" simplePos="0" distL="114300" distT="0" distR="114300" distB="0" behindDoc="1">
+            <wp:anchor allowOverlap="1" layoutInCell="1" relativeHeight="251657730" locked="0" simplePos="0" distL="114300" distT="0" distR="114300" distB="0" behindDoc="1">
               <wp:simplePos x="0" y="0"/>
-              <wp:positionH relativeFrom="column">
-                <wp:posOffset>-3810</wp:posOffset>
+              <wp:positionH relativeFrom="margin">
+                <wp:align>center</wp:align>
               </wp:positionH>
               <wp:positionV relativeFrom="paragraph">
-                <wp:posOffset>34925</wp:posOffset>
+                <wp:posOffset>-30406</wp:posOffset>
               </wp:positionV>
               <wp:extent cx="5610225" cy="504825"/>
-              <wp:effectExtent l="19050" t="0" r="9525" b="0"/>
+              <wp:effectExtent l="0" t="0" r="9525" b="9525"/>
               <wp:wrapNone/>
-              <wp:docPr id="9" name="drawingObject9"/>
+              <wp:docPr id="8" name="drawingObject8"/>
               <wp:cNvGraphicFramePr>
                 <a:graphicFrameLocks noChangeAspect="1"/>
               </wp:cNvGraphicFramePr>
@@ -4209,11 +3510,11 @@
                 <a:graphicData uri="http://schemas.openxmlformats.org/drawingml/2006/picture">
                   <pic:pic>
                     <pic:nvPicPr>
-                      <pic:cNvPr id="10" name="Picture 10"/>
+                      <pic:cNvPr id="9" name="Picture 9"/>
                       <pic:cNvPicPr/>
                     </pic:nvPicPr>
                     <pic:blipFill>
-                      <a:blip r:embed="R93e15f0527344373"/>
+                      <a:blip r:embed="Re1a3149c11a2454e"/>
                       <a:stretch/>
                     </pic:blipFill>
                     <pic:spPr>
@@ -4270,6 +3571,204 @@
       </w:rPr>
       <w:pStyle w:val="Title"/>
     </w:pPr>
+    <w:r>
+      <w:rPr>
+        <w:rFonts w:ascii="Arial" w:hAnsi="Arial" w:cs="Arial"/>
+        <w:sz w:val="2"/>
+        <w:szCs w:val="2"/>
+      </w:rPr>
+      <mc:AlternateContent>
+        <mc:Choice Requires="wps">
+          <w:drawing>
+            <wp:anchor allowOverlap="1" layoutInCell="1" relativeHeight="251656706" locked="0" simplePos="0" distL="114300" distT="0" distR="114300" distB="0" behindDoc="0">
+              <wp:simplePos x="0" y="0"/>
+              <wp:positionH relativeFrom="margin">
+                <wp:posOffset>-9525</wp:posOffset>
+              </wp:positionH>
+              <wp:positionV relativeFrom="paragraph">
+                <wp:posOffset>308212</wp:posOffset>
+              </wp:positionV>
+              <wp:extent cx="4840686" cy="182014"/>
+              <wp:effectExtent l="0" t="0" r="0" b="8890"/>
+              <wp:wrapNone/>
+              <wp:docPr id="10" name="drawingObject10"/>
+              <wp:cNvGraphicFramePr/>
+              <a:graphic>
+                <a:graphicData uri="http://schemas.microsoft.com/office/word/2010/wordprocessingShape">
+                  <wps:wsp>
+                    <wps:cNvSpPr txBox="1"/>
+                    <wps:spPr>
+                      <a:xfrm rot="0">
+                        <a:ext cx="4840686" cy="182014"/>
+                      </a:xfrm>
+                      <a:prstGeom prst="rect">
+                        <a:avLst/>
+                      </a:prstGeom>
+                      <a:noFill/>
+                    </wps:spPr>
+                    <wps:txbx>
+                      <w:txbxContent>
+                        <w:p>
+                          <w:pPr>
+                            <w:rPr>
+                              <w:b w:val="1"/>
+                              <w:bCs w:val="1"/>
+                              <w:sz w:val="10"/>
+                              <w:szCs w:val="10"/>
+                            </w:rPr>
+                            <w:spacing w:after="0" w:lineRule="auto" w:line="240"/>
+                          </w:pPr>
+                          <w:r>
+                            <w:rPr>
+                              <w:lang w:val="es-ES"/>
+                              <w:sz w:val="10"/>
+                              <w:szCs w:val="10"/>
+                            </w:rPr>
+                            <w:t xml:space="preserve">Calle Pino Suárez #308 </w:t>
+                          </w:r>
+                          <w:r>
+                            <w:rPr>
+                              <w:lang w:val="es-ES"/>
+                              <w:sz w:val="10"/>
+                              <w:szCs w:val="10"/>
+                            </w:rPr>
+                            <w:t>Ote</w:t>
+                          </w:r>
+                          <w:r>
+                            <w:rPr>
+                              <w:lang w:val="es-ES"/>
+                              <w:sz w:val="10"/>
+                              <w:szCs w:val="10"/>
+                            </w:rPr>
+                            <w:t xml:space="preserve">., esquina con calle Miguel de </w:t>
+                          </w:r>
+                          <w:r>
+                            <w:rPr>
+                              <w:lang w:val="es-ES"/>
+                              <w:sz w:val="10"/>
+                              <w:szCs w:val="10"/>
+                            </w:rPr>
+                            <w:t xml:space="preserve"> </w:t>
+                          </w:r>
+                          <w:r>
+                            <w:rPr>
+                              <w:lang w:val="es-ES"/>
+                              <w:sz w:val="10"/>
+                              <w:szCs w:val="10"/>
+                            </w:rPr>
+                            <w:t xml:space="preserve">Cervantes Saavedra, Zona Centro, victoria de </w:t>
+                          </w:r>
+                          <w:r>
+                            <w:rPr>
+                              <w:lang w:val="es-ES"/>
+                              <w:sz w:val="10"/>
+                              <w:szCs w:val="10"/>
+                            </w:rPr>
+                            <w:t>Durango,Dgo</w:t>
+                          </w:r>
+                          <w:r>
+                            <w:rPr>
+                              <w:lang w:val="es-ES"/>
+                              <w:sz w:val="10"/>
+                              <w:szCs w:val="10"/>
+                            </w:rPr>
+                            <w:t>.</w:t>
+                          </w:r>
+                          <w:r>
+                            <w:rPr>
+                              <w:lang w:val="es-ES"/>
+                              <w:sz w:val="10"/>
+                              <w:szCs w:val="10"/>
+                            </w:rPr>
+                            <w:t xml:space="preserve"> </w:t>
+                          </w:r>
+                          <w:r>
+                            <w:rPr>
+                              <w:sz w:val="10"/>
+                              <w:szCs w:val="10"/>
+                            </w:rPr>
+                            <w:t>C.P. 34000</w:t>
+                          </w:r>
+                          <w:r>
+                            <w:rPr>
+                              <w:sz w:val="10"/>
+                              <w:szCs w:val="10"/>
+                            </w:rPr>
+                            <w:t xml:space="preserve"> </w:t>
+                          </w:r>
+                          <w:r>
+                            <w:rPr>
+                              <w:b w:val="1"/>
+                              <w:bCs w:val="1"/>
+                              <w:color w:val="1C0CEA"/>
+                              <w:sz w:val="10"/>
+                              <w:szCs w:val="10"/>
+                            </w:rPr>
+                            <w:t xml:space="preserve">Tel: </w:t>
+                          </w:r>
+                          <w:r>
+                            <w:rPr>
+                              <w:b w:val="1"/>
+                              <w:bCs w:val="1"/>
+                              <w:color w:val="1C0CEA"/>
+                              <w:sz w:val="10"/>
+                              <w:szCs w:val="10"/>
+                            </w:rPr>
+                            <w:t>6184564076</w:t>
+                          </w:r>
+                          <w:r>
+                            <w:rPr>
+                              <w:b w:val="1"/>
+                              <w:bCs w:val="1"/>
+                              <w:color w:val="1C0CEA"/>
+                              <w:sz w:val="10"/>
+                              <w:szCs w:val="10"/>
+                            </w:rPr>
+                            <w:t xml:space="preserve"> </w:t>
+                          </w:r>
+                          <w:r>
+                            <w:rPr>
+                              <w:sz w:val="10"/>
+                              <w:szCs w:val="10"/>
+                            </w:rPr>
+                            <w:t xml:space="preserve">Email: </w:t>
+                          </w:r>
+                          <w:hyperlink r:id="R0a024f5a66174385">
+                            <w:r>
+                              <w:rPr>
+                                <w:rStyle w:val="Hyperlink"/>
+                                <w:b w:val="1"/>
+                                <w:bCs w:val="1"/>
+                                <w:sz w:val="10"/>
+                                <w:szCs w:val="10"/>
+                              </w:rPr>
+                              <w:t>dgemjrs@durango.gob.mx</w:t>
+                            </w:r>
+                          </w:hyperlink>
+                        </w:p>
+                        <w:p>
+                          <w:pPr>
+                            <w:rPr>
+                              <w:sz w:val="10"/>
+                              <w:szCs w:val="10"/>
+                              <w:u w:val="single"/>
+                            </w:rPr>
+                            <w:jc w:val="center"/>
+                            <w:spacing w:after="0" w:lineRule="auto" w:line="240"/>
+                          </w:pPr>
+                        </w:p>
+                      </w:txbxContent>
+                    </wps:txbx>
+                    <wps:bodyPr anchor="t" horzOverflow="overflow" vertOverflow="overflow" vert="horz" upright="1" lIns="91440" tIns="45720" rIns="91440" bIns="45720"/>
+                  </wps:wsp>
+                </a:graphicData>
+              </a:graphic>
+            </wp:anchor>
+          </w:drawing>
+        </mc:Choice>
+        <mc:Fallback/>
+      </mc:AlternateContent>
+    </w:r>
   </w:p>
 </w:ftr>
 </file>
@@ -4292,30 +3791,30 @@
             <wp:anchor allowOverlap="1" layoutInCell="0" relativeHeight="2" locked="0" simplePos="0" distL="114300" distT="0" distR="114300" distB="0" behindDoc="1">
               <wp:simplePos x="0" y="0"/>
               <wp:positionH relativeFrom="margin">
-                <wp:posOffset>1613535</wp:posOffset>
+                <wp:posOffset>1208405</wp:posOffset>
               </wp:positionH>
               <wp:positionV relativeFrom="margin">
-                <wp:posOffset>-519430</wp:posOffset>
+                <wp:posOffset>40640</wp:posOffset>
               </wp:positionV>
-              <wp:extent cx="5610225" cy="8640445"/>
+              <wp:extent cx="6725920" cy="10358755"/>
               <wp:effectExtent l="0" t="0" r="0" b="0"/>
               <wp:wrapNone/>
-              <wp:docPr id="4" name="drawingObject4"/>
+              <wp:docPr id="2" name="drawingObject2"/>
               <wp:cNvGraphicFramePr/>
               <a:graphic>
                 <a:graphicData uri="http://schemas.openxmlformats.org/drawingml/2006/picture">
                   <pic:pic>
                     <pic:nvPicPr>
-                      <pic:cNvPr id="5" name="Picture 5"/>
+                      <pic:cNvPr id="3" name="Picture 3"/>
                       <pic:cNvPicPr/>
                     </pic:nvPicPr>
                     <pic:blipFill>
-                      <a:blip r:embed="R2e6bab2403084871"/>
+                      <a:blip r:embed="Rc11916e3f522498d"/>
                       <a:stretch/>
                     </pic:blipFill>
                     <pic:spPr>
                       <a:xfrm rot="0">
-                        <a:ext cx="5610225" cy="8640445"/>
+                        <a:ext cx="6725920" cy="10358755"/>
                       </a:xfrm>
                       <a:custGeom>
                         <a:avLst/>
@@ -4350,213 +3849,52 @@
     </w:r>
     <w:r>
       <w:rPr>
+        <w:b w:val="1"/>
+        <w:bCs w:val="1"/>
         <w:rFonts w:ascii="Arial" w:hAnsi="Arial" w:cs="Arial"/>
-        <w:sz w:val="2"/>
-        <w:szCs w:val="2"/>
+        <w:lang w:val="es-ES"/>
+        <w:sz w:val="8"/>
+        <w:szCs w:val="8"/>
       </w:rPr>
       <mc:AlternateContent>
         <mc:Choice Requires="wps">
           <w:drawing>
-            <wp:anchor allowOverlap="1" layoutInCell="1" relativeHeight="251657218" locked="0" simplePos="0" distL="114300" distT="0" distR="114300" distB="0" behindDoc="0">
+            <wp:anchor allowOverlap="1" layoutInCell="1" relativeHeight="251658754" locked="0" simplePos="0" distL="114300" distT="0" distR="114300" distB="0" behindDoc="1">
               <wp:simplePos x="0" y="0"/>
-              <wp:positionH relativeFrom="column">
-                <wp:posOffset>3696335</wp:posOffset>
+              <wp:positionH relativeFrom="margin">
+                <wp:align>right</wp:align>
               </wp:positionH>
               <wp:positionV relativeFrom="paragraph">
-                <wp:posOffset>-205740</wp:posOffset>
+                <wp:posOffset>-80276</wp:posOffset>
               </wp:positionV>
-              <wp:extent cx="2109470" cy="976630"/>
-              <wp:effectExtent l="0" t="0" r="0" b="0"/>
+              <wp:extent cx="1439823" cy="481570"/>
+              <wp:effectExtent l="0" t="0" r="8255" b="0"/>
               <wp:wrapNone/>
-              <wp:docPr id="6" name="drawingObject6"/>
-              <wp:cNvGraphicFramePr/>
+              <wp:docPr id="4" name="drawingObject4"/>
+              <wp:cNvGraphicFramePr>
+                <a:graphicFrameLocks noChangeAspect="1"/>
+              </wp:cNvGraphicFramePr>
               <a:graphic>
-                <a:graphicData uri="http://schemas.microsoft.com/office/word/2010/wordprocessingShape">
-                  <wps:wsp>
-                    <wps:cNvSpPr txBox="1"/>
-                    <wps:spPr>
+                <a:graphicData uri="http://schemas.openxmlformats.org/drawingml/2006/picture">
+                  <pic:pic>
+                    <pic:nvPicPr>
+                      <pic:cNvPr id="5" name="Picture 5"/>
+                      <pic:cNvPicPr/>
+                    </pic:nvPicPr>
+                    <pic:blipFill>
+                      <a:blip r:embed="Rc461d85f72fb41c0"/>
+                      <a:stretch/>
+                    </pic:blipFill>
+                    <pic:spPr>
                       <a:xfrm rot="0">
-                        <a:ext cx="2109470" cy="976630"/>
+                        <a:ext cx="1439823" cy="481570"/>
                       </a:xfrm>
                       <a:prstGeom prst="rect">
                         <a:avLst/>
                       </a:prstGeom>
                       <a:noFill/>
-                    </wps:spPr>
-                    <wps:txbx>
-                      <w:txbxContent>
-                        <w:p>
-                          <w:pPr>
-                            <w:rPr>
-                              <w:lang w:val="es-ES"/>
-                              <w:sz w:val="12"/>
-                              <w:szCs w:val="12"/>
-                            </w:rPr>
-                            <w:jc w:val="center"/>
-                            <w:spacing w:after="0" w:lineRule="auto" w:line="240"/>
-                          </w:pPr>
-                          <w:r>
-                            <w:rPr>
-                              <w:lang w:val="es-ES"/>
-                              <w:sz w:val="12"/>
-                              <w:szCs w:val="12"/>
-                            </w:rPr>
-                            <w:t xml:space="preserve">Calle Pino Suárez #308 </w:t>
-                          </w:r>
-                          <w:r>
-                            <w:rPr>
-                              <w:lang w:val="es-ES"/>
-                              <w:sz w:val="12"/>
-                              <w:szCs w:val="12"/>
-                            </w:rPr>
-                            <w:t>Ote</w:t>
-                          </w:r>
-                          <w:r>
-                            <w:rPr>
-                              <w:lang w:val="es-ES"/>
-                              <w:sz w:val="12"/>
-                              <w:szCs w:val="12"/>
-                            </w:rPr>
-                            <w:t xml:space="preserve">., esquina con calle Miguel de Cervantes Saavedra, Zona Centro, </w:t>
-                          </w:r>
-                          <w:r>
-                            <w:rPr>
-                              <w:lang w:val="es-ES"/>
-                              <w:sz w:val="12"/>
-                              <w:szCs w:val="12"/>
-                            </w:rPr>
-                            <w:t xml:space="preserve">victoria de </w:t>
-                          </w:r>
-                          <w:r>
-                            <w:rPr>
-                              <w:lang w:val="es-ES"/>
-                              <w:sz w:val="12"/>
-                              <w:szCs w:val="12"/>
-                            </w:rPr>
-                            <w:t>Durango,</w:t>
-                          </w:r>
-                          <w:r>
-                            <w:rPr>
-                              <w:lang w:val="es-ES"/>
-                              <w:sz w:val="12"/>
-                              <w:szCs w:val="12"/>
-                            </w:rPr>
-                            <w:t>Dgo</w:t>
-                          </w:r>
-                          <w:r>
-                            <w:rPr>
-                              <w:lang w:val="es-ES"/>
-                              <w:sz w:val="12"/>
-                              <w:szCs w:val="12"/>
-                            </w:rPr>
-                            <w:t>.</w:t>
-                          </w:r>
-                        </w:p>
-                        <w:p>
-                          <w:pPr>
-                            <w:rPr>
-                              <w:lang w:val="en-US"/>
-                              <w:sz w:val="12"/>
-                              <w:szCs w:val="12"/>
-                            </w:rPr>
-                            <w:jc w:val="center"/>
-                            <w:spacing w:after="0" w:lineRule="auto" w:line="240"/>
-                          </w:pPr>
-                          <w:r>
-                            <w:rPr>
-                              <w:lang w:val="en-US"/>
-                              <w:sz w:val="12"/>
-                              <w:szCs w:val="12"/>
-                            </w:rPr>
-                            <w:t>C.P. 34000</w:t>
-                          </w:r>
-                        </w:p>
-                        <w:p>
-                          <w:pPr>
-                            <w:rPr>
-                              <w:b w:val="1"/>
-                              <w:bCs w:val="1"/>
-                              <w:color w:val="1C0CEA"/>
-                              <w:lang w:val="en-US"/>
-                              <w:sz w:val="12"/>
-                              <w:szCs w:val="12"/>
-                            </w:rPr>
-                            <w:jc w:val="center"/>
-                            <w:spacing w:after="0" w:lineRule="auto" w:line="240"/>
-                          </w:pPr>
-                          <w:r>
-                            <w:rPr>
-                              <w:b w:val="1"/>
-                              <w:bCs w:val="1"/>
-                              <w:color w:val="1C0CEA"/>
-                              <w:lang w:val="en-US"/>
-                              <w:sz w:val="12"/>
-                              <w:szCs w:val="12"/>
-                            </w:rPr>
-                            <w:t xml:space="preserve">Tel: </w:t>
-                          </w:r>
-                          <w:r>
-                            <w:rPr>
-                              <w:b w:val="1"/>
-                              <w:bCs w:val="1"/>
-                              <w:color w:val="1C0CEA"/>
-                              <w:lang w:val="en-US"/>
-                              <w:sz w:val="12"/>
-                              <w:szCs w:val="12"/>
-                            </w:rPr>
-                            <w:t>6184564076</w:t>
-                          </w:r>
-                        </w:p>
-                        <w:p>
-                          <w:pPr>
-                            <w:rPr>
-                              <w:b w:val="1"/>
-                              <w:bCs w:val="1"/>
-                              <w:lang w:val="en-US"/>
-                              <w:sz w:val="12"/>
-                              <w:szCs w:val="12"/>
-                            </w:rPr>
-                            <w:jc w:val="center"/>
-                            <w:spacing w:after="0" w:lineRule="auto" w:line="240"/>
-                          </w:pPr>
-                          <w:r>
-                            <w:rPr>
-                              <w:lang w:val="en-US"/>
-                              <w:sz w:val="12"/>
-                              <w:szCs w:val="12"/>
-                            </w:rPr>
-                            <w:t xml:space="preserve">Email: </w:t>
-                          </w:r>
-                          <w:hyperlink r:id="R8326e5346e144390">
-                            <w:r>
-                              <w:rPr>
-                                <w:rStyle w:val="Hyperlink"/>
-                                <w:b w:val="1"/>
-                                <w:bCs w:val="1"/>
-                                <w:lang w:val="en-US"/>
-                                <w:sz w:val="12"/>
-                                <w:szCs w:val="12"/>
-                              </w:rPr>
-                              <w:t>dgemjrs@durango.gob.mx</w:t>
-                            </w:r>
-                          </w:hyperlink>
-                        </w:p>
-                        <w:p>
-                          <w:pPr>
-                            <w:rPr>
-                              <w:lang w:val="en-US"/>
-                              <w:sz w:val="12"/>
-                              <w:szCs w:val="12"/>
-                              <w:u w:val="single"/>
-                            </w:rPr>
-                            <w:jc w:val="center"/>
-                            <w:spacing w:after="0" w:lineRule="auto" w:line="240"/>
-                          </w:pPr>
-                        </w:p>
-                      </w:txbxContent>
-                    </wps:txbx>
-                    <wps:bodyPr anchor="t" horzOverflow="overflow" vertOverflow="overflow" vert="horz" upright="1" lIns="91440" tIns="45720" rIns="91440" bIns="45720"/>
-                  </wps:wsp>
+                    </pic:spPr>
+                  </pic:pic>
                 </a:graphicData>
               </a:graphic>
             </wp:anchor>
@@ -4569,18 +3907,18 @@
       <mc:AlternateContent>
         <mc:Choice Requires="wps">
           <w:drawing>
-            <wp:anchor allowOverlap="1" layoutInCell="1" relativeHeight="251656194" locked="0" simplePos="0" distL="114300" distT="0" distR="114300" distB="0" behindDoc="0">
+            <wp:anchor allowOverlap="1" layoutInCell="1" relativeHeight="251655682" locked="0" simplePos="0" distL="114300" distT="0" distR="114300" distB="0" behindDoc="0">
               <wp:simplePos x="0" y="0"/>
               <wp:positionH relativeFrom="margin">
                 <wp:posOffset>-3810</wp:posOffset>
               </wp:positionH>
               <wp:positionV relativeFrom="paragraph">
-                <wp:posOffset>-254671</wp:posOffset>
+                <wp:posOffset>-202018</wp:posOffset>
               </wp:positionV>
               <wp:extent cx="1464517" cy="657842"/>
               <wp:effectExtent l="0" t="0" r="0" b="0"/>
               <wp:wrapNone/>
-              <wp:docPr id="7" name="drawingObject7"/>
+              <wp:docPr id="6" name="drawingObject6"/>
               <wp:cNvGraphicFramePr>
                 <a:graphicFrameLocks noChangeAspect="1"/>
               </wp:cNvGraphicFramePr>
@@ -4588,11 +3926,11 @@
                 <a:graphicData uri="http://schemas.openxmlformats.org/drawingml/2006/picture">
                   <pic:pic>
                     <pic:nvPicPr>
-                      <pic:cNvPr id="8" name="Picture 8"/>
+                      <pic:cNvPr id="7" name="Picture 7"/>
                       <pic:cNvPicPr/>
                     </pic:nvPicPr>
                     <pic:blipFill>
-                      <a:blip r:embed="R8a49d3ba5aa8418b"/>
+                      <a:blip r:embed="R6a716097e5ff4334"/>
                       <a:stretch/>
                     </pic:blipFill>
                     <pic:spPr>
@@ -4913,6 +4251,15 @@
       <w:spacing w:after="0" w:lineRule="auto" w:line="240"/>
     </w:pPr>
   </w:style>
+  <w:style w:type="character" w:styleId="Unresolved Mention">
+    <w:name w:val="Unresolved Mention"/>
+    <w:qFormat/>
+    <w:basedOn w:val="Default Paragraph Font"/>
+    <w:rPr>
+      <w:shd w:fill="E1DFDD"/>
+      <w:color w:val="605E5C"/>
+    </w:rPr>
+  </w:style>
   <w:style w:type="numbering" w:styleId="ListStyle0">
     <w:name w:val="ListStyle0"/>
     <w:qFormat/>

</xml_diff>

<commit_message>
Se arregla error de reasignacion
</commit_message>
<xml_diff>
--- a/scorpioweb/wwwroot/Documentos/reporteSupervisionSCP.docx
+++ b/scorpioweb/wwwroot/Documentos/reporteSupervisionSCP.docx
@@ -153,7 +153,7 @@
           <w:sz w:val="19"/>
           <w:szCs w:val="19"/>
         </w:rPr>
-        <w:t>05 MAYO 2022</w:t>
+        <w:t>12 MAYO 2022</w:t>
       </w:r>
     </w:p>
     <w:p>
@@ -668,7 +668,7 @@
           <w:sz w:val="19"/>
           <w:szCs w:val="19"/>
         </w:rPr>
-        <w:t>26 febrero 2022</w:t>
+        <w:t>16 febrero 2022</w:t>
       </w:r>
       <w:r>
         <w:rPr>
@@ -714,7 +714,7 @@
           <w:szCs w:val="19"/>
           <w:u w:val="single"/>
         </w:rPr>
-        <w:t>MEDIDAS CAUTELARES</w:t>
+        <w:t>SUSPENSIÓN CONDICIONAL DEL PROCESO</w:t>
       </w:r>
       <w:r>
         <w:rPr>
@@ -1155,7 +1155,7 @@
                 <w:sz w:val="19"/>
                 <w:szCs w:val="19"/>
               </w:rPr>
-              <w:t>26 febrero 2022</w:t>
+              <w:t>16 febrero 2022</w:t>
             </w:r>
           </w:p>
         </w:tc>
@@ -1218,7 +1218,7 @@
                 <w:sz w:val="19"/>
                 <w:szCs w:val="19"/>
               </w:rPr>
-              <w:t>MEDIDAS CAUTELARES</w:t>
+              <w:t>SUSPENSIÓN CONDICIONAL DEL PROCESO</w:t>
             </w:r>
           </w:p>
         </w:tc>
@@ -1493,7 +1493,7 @@
                 <w:sz w:val="19"/>
                 <w:szCs w:val="19"/>
               </w:rPr>
-              <w:t>I</w:t>
+              <w:t>III</w:t>
             </w:r>
           </w:p>
         </w:tc>
@@ -1522,7 +1522,7 @@
                 <w:sz w:val="19"/>
                 <w:szCs w:val="19"/>
               </w:rPr>
-              <w:t>LA PRESENTACIÓN PERIÓDICA ANTE EL JUEZ O ANTE AUTORIDAD DISTINTA QUE AQUÉL DESIGNE.</w:t>
+              <w:t>ABSTENERSE DE CONSUMIR DROGAS O ESTUPEFACIENTES O DE ABUSAR DE LAS BEBIDAS ALCOHÓLICAS.</w:t>
             </w:r>
           </w:p>
         </w:tc>
@@ -1651,7 +1651,7 @@
                 <w:sz w:val="19"/>
                 <w:szCs w:val="19"/>
               </w:rPr>
-              <w:t xml:space="preserve">CON FECHA 10 mayo 2022 COMPARECE EL SUPERVISADO(A) ANTE LAS INSTALACIONES DE LA DIRECCIÓN GENERAL DE EJECUCIÓN DE PENAS, MEDIDAS DE SEGURIDAD, SUPERVISIÓN DE MEDIDAS CAUTELARES Y DE LA SUSPENSIÓN CONDICIONAL DEL PROCESO AL CUAL SE LE NOTIFICAN SUS OBLIGACIONES PROCESALES, ASÍ MISMO SE TIENE REGISTRO DE LAS SIGUIENTES PRESENTACIONES PERIÓDICAS </w:t>
+              <w:t xml:space="preserve">CON FECHA 16 MARZO 2022 FIII ACCION 1 </w:t>
             </w:r>
             <w:r>
               <w:rPr>
@@ -1669,7 +1669,7 @@
                 <w:sz w:val="19"/>
                 <w:szCs w:val="19"/>
               </w:rPr>
-              <w:t xml:space="preserve">29 octubre 2021 </w:t>
+              <w:t xml:space="preserve">CON FECHA 05 ABRIL 2022 FIII ACCION 2 </w:t>
             </w:r>
             <w:r>
               <w:rPr>
@@ -1687,259 +1687,7 @@
                 <w:sz w:val="19"/>
                 <w:szCs w:val="19"/>
               </w:rPr>
-              <w:t xml:space="preserve">19 noviembre 2021 </w:t>
-            </w:r>
-            <w:r>
-              <w:rPr>
-                <w:color w:val="404040"/>
-                <w:rFonts w:ascii="Century Gothic" w:hAnsi="Century Gothic" w:cs="Arial"/>
-                <w:sz w:val="19"/>
-                <w:szCs w:val="19"/>
-              </w:rPr>
-              <w:br w:type="textWrapping"/>
-            </w:r>
-            <w:r>
-              <w:rPr>
-                <w:color w:val="404040"/>
-                <w:rFonts w:ascii="Century Gothic" w:hAnsi="Century Gothic" w:cs="Arial"/>
-                <w:sz w:val="19"/>
-                <w:szCs w:val="19"/>
-              </w:rPr>
-              <w:t xml:space="preserve">29 noviembre 2021 </w:t>
-            </w:r>
-            <w:r>
-              <w:rPr>
-                <w:color w:val="404040"/>
-                <w:rFonts w:ascii="Century Gothic" w:hAnsi="Century Gothic" w:cs="Arial"/>
-                <w:sz w:val="19"/>
-                <w:szCs w:val="19"/>
-              </w:rPr>
-              <w:br w:type="textWrapping"/>
-            </w:r>
-            <w:r>
-              <w:rPr>
-                <w:color w:val="404040"/>
-                <w:rFonts w:ascii="Century Gothic" w:hAnsi="Century Gothic" w:cs="Arial"/>
-                <w:sz w:val="19"/>
-                <w:szCs w:val="19"/>
-              </w:rPr>
-              <w:t xml:space="preserve">30 noviembre 2021 </w:t>
-            </w:r>
-            <w:r>
-              <w:rPr>
-                <w:color w:val="404040"/>
-                <w:rFonts w:ascii="Century Gothic" w:hAnsi="Century Gothic" w:cs="Arial"/>
-                <w:sz w:val="19"/>
-                <w:szCs w:val="19"/>
-              </w:rPr>
-              <w:br w:type="textWrapping"/>
-            </w:r>
-            <w:r>
-              <w:rPr>
-                <w:color w:val="404040"/>
-                <w:rFonts w:ascii="Century Gothic" w:hAnsi="Century Gothic" w:cs="Arial"/>
-                <w:sz w:val="19"/>
-                <w:szCs w:val="19"/>
-              </w:rPr>
-              <w:t xml:space="preserve">01 diciembre 2021 </w:t>
-            </w:r>
-            <w:r>
-              <w:rPr>
-                <w:color w:val="404040"/>
-                <w:rFonts w:ascii="Century Gothic" w:hAnsi="Century Gothic" w:cs="Arial"/>
-                <w:sz w:val="19"/>
-                <w:szCs w:val="19"/>
-              </w:rPr>
-              <w:br w:type="textWrapping"/>
-            </w:r>
-            <w:r>
-              <w:rPr>
-                <w:color w:val="404040"/>
-                <w:rFonts w:ascii="Century Gothic" w:hAnsi="Century Gothic" w:cs="Arial"/>
-                <w:sz w:val="19"/>
-                <w:szCs w:val="19"/>
-              </w:rPr>
-              <w:t xml:space="preserve">02 diciembre 2021 </w:t>
-            </w:r>
-            <w:r>
-              <w:rPr>
-                <w:color w:val="404040"/>
-                <w:rFonts w:ascii="Century Gothic" w:hAnsi="Century Gothic" w:cs="Arial"/>
-                <w:sz w:val="19"/>
-                <w:szCs w:val="19"/>
-              </w:rPr>
-              <w:br w:type="textWrapping"/>
-            </w:r>
-            <w:r>
-              <w:rPr>
-                <w:color w:val="404040"/>
-                <w:rFonts w:ascii="Century Gothic" w:hAnsi="Century Gothic" w:cs="Arial"/>
-                <w:sz w:val="19"/>
-                <w:szCs w:val="19"/>
-              </w:rPr>
-              <w:t xml:space="preserve">03 diciembre 2021 </w:t>
-            </w:r>
-            <w:r>
-              <w:rPr>
-                <w:color w:val="404040"/>
-                <w:rFonts w:ascii="Century Gothic" w:hAnsi="Century Gothic" w:cs="Arial"/>
-                <w:sz w:val="19"/>
-                <w:szCs w:val="19"/>
-              </w:rPr>
-              <w:br w:type="textWrapping"/>
-            </w:r>
-            <w:r>
-              <w:rPr>
-                <w:color w:val="404040"/>
-                <w:rFonts w:ascii="Century Gothic" w:hAnsi="Century Gothic" w:cs="Arial"/>
-                <w:sz w:val="19"/>
-                <w:szCs w:val="19"/>
-              </w:rPr>
-              <w:t xml:space="preserve">06 diciembre 2021 </w:t>
-            </w:r>
-            <w:r>
-              <w:rPr>
-                <w:color w:val="404040"/>
-                <w:rFonts w:ascii="Century Gothic" w:hAnsi="Century Gothic" w:cs="Arial"/>
-                <w:sz w:val="19"/>
-                <w:szCs w:val="19"/>
-              </w:rPr>
-              <w:br w:type="textWrapping"/>
-            </w:r>
-            <w:r>
-              <w:rPr>
-                <w:color w:val="404040"/>
-                <w:rFonts w:ascii="Century Gothic" w:hAnsi="Century Gothic" w:cs="Arial"/>
-                <w:sz w:val="19"/>
-                <w:szCs w:val="19"/>
-              </w:rPr>
-              <w:t xml:space="preserve">07 marzo 2022 </w:t>
-            </w:r>
-            <w:r>
-              <w:rPr>
-                <w:color w:val="404040"/>
-                <w:rFonts w:ascii="Century Gothic" w:hAnsi="Century Gothic" w:cs="Arial"/>
-                <w:sz w:val="19"/>
-                <w:szCs w:val="19"/>
-              </w:rPr>
-              <w:br w:type="textWrapping"/>
-            </w:r>
-            <w:r>
-              <w:rPr>
-                <w:color w:val="404040"/>
-                <w:rFonts w:ascii="Century Gothic" w:hAnsi="Century Gothic" w:cs="Arial"/>
-                <w:sz w:val="19"/>
-                <w:szCs w:val="19"/>
-              </w:rPr>
-              <w:t xml:space="preserve">15 marzo 2022 </w:t>
-            </w:r>
-            <w:r>
-              <w:rPr>
-                <w:color w:val="404040"/>
-                <w:rFonts w:ascii="Century Gothic" w:hAnsi="Century Gothic" w:cs="Arial"/>
-                <w:sz w:val="19"/>
-                <w:szCs w:val="19"/>
-              </w:rPr>
-              <w:br w:type="textWrapping"/>
-            </w:r>
-            <w:r>
-              <w:rPr>
-                <w:color w:val="404040"/>
-                <w:rFonts w:ascii="Century Gothic" w:hAnsi="Century Gothic" w:cs="Arial"/>
-                <w:sz w:val="19"/>
-                <w:szCs w:val="19"/>
-              </w:rPr>
-              <w:t xml:space="preserve">18 marzo 2022 </w:t>
-            </w:r>
-            <w:r>
-              <w:rPr>
-                <w:color w:val="404040"/>
-                <w:rFonts w:ascii="Century Gothic" w:hAnsi="Century Gothic" w:cs="Arial"/>
-                <w:sz w:val="19"/>
-                <w:szCs w:val="19"/>
-              </w:rPr>
-              <w:br w:type="textWrapping"/>
-            </w:r>
-            <w:r>
-              <w:rPr>
-                <w:color w:val="404040"/>
-                <w:rFonts w:ascii="Century Gothic" w:hAnsi="Century Gothic" w:cs="Arial"/>
-                <w:sz w:val="19"/>
-                <w:szCs w:val="19"/>
-              </w:rPr>
-              <w:t xml:space="preserve">28 marzo 2022 </w:t>
-            </w:r>
-            <w:r>
-              <w:rPr>
-                <w:color w:val="404040"/>
-                <w:rFonts w:ascii="Century Gothic" w:hAnsi="Century Gothic" w:cs="Arial"/>
-                <w:sz w:val="19"/>
-                <w:szCs w:val="19"/>
-              </w:rPr>
-              <w:br w:type="textWrapping"/>
-            </w:r>
-            <w:r>
-              <w:rPr>
-                <w:color w:val="404040"/>
-                <w:rFonts w:ascii="Century Gothic" w:hAnsi="Century Gothic" w:cs="Arial"/>
-                <w:sz w:val="19"/>
-                <w:szCs w:val="19"/>
-              </w:rPr>
-              <w:t xml:space="preserve">29 marzo 2022 </w:t>
-            </w:r>
-            <w:r>
-              <w:rPr>
-                <w:color w:val="404040"/>
-                <w:rFonts w:ascii="Century Gothic" w:hAnsi="Century Gothic" w:cs="Arial"/>
-                <w:sz w:val="19"/>
-                <w:szCs w:val="19"/>
-              </w:rPr>
-              <w:br w:type="textWrapping"/>
-            </w:r>
-            <w:r>
-              <w:rPr>
-                <w:color w:val="404040"/>
-                <w:rFonts w:ascii="Century Gothic" w:hAnsi="Century Gothic" w:cs="Arial"/>
-                <w:sz w:val="19"/>
-                <w:szCs w:val="19"/>
-              </w:rPr>
-              <w:t xml:space="preserve">31 marzo 2022 </w:t>
-            </w:r>
-            <w:r>
-              <w:rPr>
-                <w:color w:val="404040"/>
-                <w:rFonts w:ascii="Century Gothic" w:hAnsi="Century Gothic" w:cs="Arial"/>
-                <w:sz w:val="19"/>
-                <w:szCs w:val="19"/>
-              </w:rPr>
-              <w:br w:type="textWrapping"/>
-            </w:r>
-            <w:r>
-              <w:rPr>
-                <w:color w:val="404040"/>
-                <w:rFonts w:ascii="Century Gothic" w:hAnsi="Century Gothic" w:cs="Arial"/>
-                <w:sz w:val="19"/>
-                <w:szCs w:val="19"/>
-              </w:rPr>
-              <w:t xml:space="preserve">29 abril 2022 </w:t>
-            </w:r>
-            <w:r>
-              <w:rPr>
-                <w:color w:val="404040"/>
-                <w:rFonts w:ascii="Century Gothic" w:hAnsi="Century Gothic" w:cs="Arial"/>
-                <w:sz w:val="19"/>
-                <w:szCs w:val="19"/>
-              </w:rPr>
-              <w:br w:type="textWrapping"/>
-            </w:r>
-            <w:r>
-              <w:rPr>
-                <w:color w:val="404040"/>
-                <w:rFonts w:ascii="Century Gothic" w:hAnsi="Century Gothic" w:cs="Arial"/>
-                <w:sz w:val="19"/>
-                <w:szCs w:val="19"/>
-              </w:rPr>
-              <w:t xml:space="preserve">02 mayo 2022 </w:t>
+              <w:t xml:space="preserve">CON FECHA 19 ABRIL 2022 FIII ACCION 3 </w:t>
             </w:r>
             <w:r>
               <w:rPr>
@@ -2086,7 +1834,7 @@
                 <w:sz w:val="19"/>
                 <w:szCs w:val="19"/>
               </w:rPr>
-              <w:t>III</w:t>
+              <w:t>V</w:t>
             </w:r>
           </w:p>
         </w:tc>
@@ -2115,7 +1863,7 @@
                 <w:sz w:val="19"/>
                 <w:szCs w:val="19"/>
               </w:rPr>
-              <w:t>EL EMBARGO DE BIENES.</w:t>
+              <w:t>APRENDER UNA PROFESIÓN U OFICIO O SEGUIR CURSOS DE CAPACITACIÓN EN EL LUGAR O LA INSTITUCIÓN QUE DETERMINE EL JUEZ DE CONTROL.</w:t>
             </w:r>
           </w:p>
         </w:tc>
@@ -2174,7 +1922,7 @@
                 <w:sz w:val="19"/>
                 <w:szCs w:val="19"/>
               </w:rPr>
-              <w:t>CUMPLIMIENTO</w:t>
+              <w:t>INCUMPLIMIENTO</w:t>
             </w:r>
           </w:p>
         </w:tc>
@@ -2244,43 +1992,7 @@
                 <w:sz w:val="19"/>
                 <w:szCs w:val="19"/>
               </w:rPr>
-              <w:t xml:space="preserve">CON FECHA 16 MARZO 2022 FIII ACCION 1 </w:t>
-            </w:r>
-            <w:r>
-              <w:rPr>
-                <w:color w:val="404040"/>
-                <w:rFonts w:ascii="Century Gothic" w:hAnsi="Century Gothic" w:cs="Arial"/>
-                <w:sz w:val="19"/>
-                <w:szCs w:val="19"/>
-              </w:rPr>
-              <w:br w:type="textWrapping"/>
-            </w:r>
-            <w:r>
-              <w:rPr>
-                <w:color w:val="404040"/>
-                <w:rFonts w:ascii="Century Gothic" w:hAnsi="Century Gothic" w:cs="Arial"/>
-                <w:sz w:val="19"/>
-                <w:szCs w:val="19"/>
-              </w:rPr>
-              <w:t xml:space="preserve">CON FECHA 05 ABRIL 2022 FIII ACCION 2 </w:t>
-            </w:r>
-            <w:r>
-              <w:rPr>
-                <w:color w:val="404040"/>
-                <w:rFonts w:ascii="Century Gothic" w:hAnsi="Century Gothic" w:cs="Arial"/>
-                <w:sz w:val="19"/>
-                <w:szCs w:val="19"/>
-              </w:rPr>
-              <w:br w:type="textWrapping"/>
-            </w:r>
-            <w:r>
-              <w:rPr>
-                <w:color w:val="404040"/>
-                <w:rFonts w:ascii="Century Gothic" w:hAnsi="Century Gothic" w:cs="Arial"/>
-                <w:sz w:val="19"/>
-                <w:szCs w:val="19"/>
-              </w:rPr>
-              <w:t xml:space="preserve">CON FECHA 19 ABRIL 2022 FIII ACCION 3 </w:t>
+              <w:t xml:space="preserve">CON FECHA 12 MAYO 2022 JANS JASN JA </w:t>
             </w:r>
             <w:r>
               <w:rPr>
@@ -2456,7 +2168,7 @@
                 <w:sz w:val="19"/>
                 <w:szCs w:val="19"/>
               </w:rPr>
-              <w:t>LA PROHIBICIÓN DE CONVIVIR, ACERCARSE O COMUNICARSE CON DETERMINADAS PERSONAS, CON LAS VÍCTIMAS U OFENDIDOS O TESTIGOS, SIEMPRE QUE NO SE AFECTE EL DERECHO DE DEFENSA.</w:t>
+              <w:t>Trial UN TRABAJO O EMPLEO, O ADQUIRIR, EN EL PLAZO QUE EL JUEZ DE CONTROL DETERMINE, UN OFICIO, ARTE, INDUSTRIA O PROFESIÓN, SI NO TIENE MEDIOS PROPIOS DE SUBSISTENCIA.</w:t>
             </w:r>
           </w:p>
         </w:tc>
@@ -3416,7 +3128,7 @@
                             <w:pPr>
                               <w:spacing w:before="0" w:after="0" w:lineRule="auto" w:line="240"/>
                             </w:pPr>
-                            <w:hyperlink r:id="R3ee2c1f904ca4a98">
+                            <w:hyperlink r:id="R4acf496a2a814da2">
                               <w:r>
                                 <w:rPr>
                                   <w:color w:val="0000FF"/>
@@ -3459,8 +3171,8 @@
       <w:pgMar w:bottom="1418" w:footer="1724" w:gutter="0" w:header="709" w:left="1701" w:right="1701" w:top="1523"/>
       <w:pgNumType w:fmt="decimal"/>
       <w:cols w:equalWidth="1" w:num="1" w:space="708" w:sep="0"/>
-      <w:headerReference w:type="default" r:id="R11ad9fe2b5f4492b"/>
-      <w:footerReference w:type="default" r:id="Rc6eacd361bb04779"/>
+      <w:headerReference w:type="default" r:id="R429a0633c8fa420c"/>
+      <w:footerReference w:type="default" r:id="Red21ee6b35d24b70"/>
     </w:sectPr>
   </w:body>
 </w:document>
@@ -3514,7 +3226,7 @@
                       <pic:cNvPicPr/>
                     </pic:nvPicPr>
                     <pic:blipFill>
-                      <a:blip r:embed="Re1a3149c11a2454e"/>
+                      <a:blip r:embed="R24f7a7644baf4a9c"/>
                       <a:stretch/>
                     </pic:blipFill>
                     <pic:spPr>
@@ -3733,7 +3445,7 @@
                             </w:rPr>
                             <w:t xml:space="preserve">Email: </w:t>
                           </w:r>
-                          <w:hyperlink r:id="R0a024f5a66174385">
+                          <w:hyperlink r:id="Re1178d822a664e89">
                             <w:r>
                               <w:rPr>
                                 <w:rStyle w:val="Hyperlink"/>
@@ -3809,7 +3521,7 @@
                       <pic:cNvPicPr/>
                     </pic:nvPicPr>
                     <pic:blipFill>
-                      <a:blip r:embed="Rc11916e3f522498d"/>
+                      <a:blip r:embed="Raac4867db7da4517"/>
                       <a:stretch/>
                     </pic:blipFill>
                     <pic:spPr>
@@ -3882,7 +3594,7 @@
                       <pic:cNvPicPr/>
                     </pic:nvPicPr>
                     <pic:blipFill>
-                      <a:blip r:embed="Rc461d85f72fb41c0"/>
+                      <a:blip r:embed="Rc2fbfddc478943b4"/>
                       <a:stretch/>
                     </pic:blipFill>
                     <pic:spPr>
@@ -3930,7 +3642,7 @@
                       <pic:cNvPicPr/>
                     </pic:nvPicPr>
                     <pic:blipFill>
-                      <a:blip r:embed="R6a716097e5ff4334"/>
+                      <a:blip r:embed="R7892dd59ea074505"/>
                       <a:stretch/>
                     </pic:blipFill>
                     <pic:spPr>

</xml_diff>

<commit_message>
Se añade opcion a estado de supervisión (Suspendido)
</commit_message>
<xml_diff>
--- a/scorpioweb/wwwroot/Documentos/reporteSupervisionSCP.docx
+++ b/scorpioweb/wwwroot/Documentos/reporteSupervisionSCP.docx
@@ -153,7 +153,7 @@
           <w:sz w:val="19"/>
           <w:szCs w:val="19"/>
         </w:rPr>
-        <w:t>12 MAYO 2022</w:t>
+        <w:t>17 MAYO 2022</w:t>
       </w:r>
     </w:p>
     <w:p>
@@ -303,7 +303,7 @@
           <w:sz w:val="19"/>
           <w:szCs w:val="19"/>
         </w:rPr>
-        <w:t>0000/2020</w:t>
+        <w:t>1057/2021</w:t>
       </w:r>
     </w:p>
     <w:p>
@@ -339,7 +339,7 @@
           <w:sz w:val="19"/>
           <w:szCs w:val="19"/>
         </w:rPr>
-        <w:t>913</w:t>
+        <w:t>459</w:t>
       </w:r>
     </w:p>
     <w:p>
@@ -386,7 +386,7 @@
           <w:sz w:val="19"/>
           <w:szCs w:val="19"/>
         </w:rPr>
-        <w:t>I</w:t>
+        <w:t>C</w:t>
       </w:r>
       <w:r>
         <w:rPr>
@@ -447,7 +447,7 @@
           <w:sz w:val="20"/>
           <w:szCs w:val="20"/>
         </w:rPr>
-        <w:t>JUEZ ESPECIALIZADO EN MATERIA FAMILIAR Y DE CONTROL Y ENJUICIAMIENTO EN MATERIA PENAL, PARA NIÑAS, NIÑOS Y ADOLESCENTES DEL PRIMER DISTRITO JUDICIAL</w:t>
+        <w:t>LIC. JOSE LUIS CARRILLO RODRIGUEZ, JUEZ PRIMERO DE CONTROL Y ENJUICIAMIENTO</w:t>
       </w:r>
     </w:p>
     <w:p>
@@ -668,7 +668,7 @@
           <w:sz w:val="19"/>
           <w:szCs w:val="19"/>
         </w:rPr>
-        <w:t>16 febrero 2022</w:t>
+        <w:t>22 junio 2021</w:t>
       </w:r>
       <w:r>
         <w:rPr>
@@ -714,7 +714,7 @@
           <w:szCs w:val="19"/>
           <w:u w:val="single"/>
         </w:rPr>
-        <w:t>SUSPENSIÓN CONDICIONAL DEL PROCESO</w:t>
+        <w:t>MEDIDAS CAUTELARES</w:t>
       </w:r>
       <w:r>
         <w:rPr>
@@ -778,7 +778,7 @@
           <w:sz w:val="19"/>
           <w:szCs w:val="19"/>
         </w:rPr>
-        <w:t>0000/2020</w:t>
+        <w:t>1057/2021</w:t>
       </w:r>
       <w:r>
         <w:rPr>
@@ -962,7 +962,7 @@
                 <w:sz w:val="19"/>
                 <w:szCs w:val="19"/>
               </w:rPr>
-              <w:t>3 S-D PRUEBA</w:t>
+              <w:t>RODRIGUEZ CHAVEZ JOSE MANUEL</w:t>
             </w:r>
           </w:p>
         </w:tc>
@@ -1024,7 +1024,7 @@
                 <w:sz w:val="19"/>
                 <w:szCs w:val="19"/>
               </w:rPr>
-              <w:t>0000/2020</w:t>
+              <w:t>1057/2021</w:t>
             </w:r>
           </w:p>
         </w:tc>
@@ -1090,7 +1090,7 @@
                 <w:sz w:val="19"/>
                 <w:szCs w:val="19"/>
               </w:rPr>
-              <w:t xml:space="preserve">Violencia Familiar </w:t>
+              <w:t xml:space="preserve">ROBO EQUIPARADO </w:t>
             </w:r>
           </w:p>
         </w:tc>
@@ -1155,7 +1155,7 @@
                 <w:sz w:val="19"/>
                 <w:szCs w:val="19"/>
               </w:rPr>
-              <w:t>16 febrero 2022</w:t>
+              <w:t>22 junio 2021</w:t>
             </w:r>
           </w:p>
         </w:tc>
@@ -1218,7 +1218,7 @@
                 <w:sz w:val="19"/>
                 <w:szCs w:val="19"/>
               </w:rPr>
-              <w:t>SUSPENSIÓN CONDICIONAL DEL PROCESO</w:t>
+              <w:t>MEDIDAS CAUTELARES</w:t>
             </w:r>
           </w:p>
         </w:tc>
@@ -1283,7 +1283,7 @@
                 <w:sz w:val="19"/>
                 <w:szCs w:val="19"/>
               </w:rPr>
-              <w:t>IOVANNI FERNÁNDEZ SÁNCHEZ</w:t>
+              <w:t>LIC. ANA ISABEL VALLES FLORES</w:t>
             </w:r>
           </w:p>
         </w:tc>
@@ -1493,7 +1493,7 @@
                 <w:sz w:val="19"/>
                 <w:szCs w:val="19"/>
               </w:rPr>
-              <w:t>III</w:t>
+              <w:t>I</w:t>
             </w:r>
           </w:p>
         </w:tc>
@@ -1522,7 +1522,7 @@
                 <w:sz w:val="19"/>
                 <w:szCs w:val="19"/>
               </w:rPr>
-              <w:t>ABSTENERSE DE CONSUMIR DROGAS O ESTUPEFACIENTES O DE ABUSAR DE LAS BEBIDAS ALCOHÓLICAS.</w:t>
+              <w:t>LA PRESENTACIÓN PERIÓDICA ANTE EL JUEZ O ANTE AUTORIDAD DISTINTA QUE AQUÉL DESIGNE.</w:t>
             </w:r>
           </w:p>
         </w:tc>
@@ -1651,43 +1651,7 @@
                 <w:sz w:val="19"/>
                 <w:szCs w:val="19"/>
               </w:rPr>
-              <w:t xml:space="preserve">CON FECHA 16 MARZO 2022 FIII ACCION 1 </w:t>
-            </w:r>
-            <w:r>
-              <w:rPr>
-                <w:color w:val="404040"/>
-                <w:rFonts w:ascii="Century Gothic" w:hAnsi="Century Gothic" w:cs="Arial"/>
-                <w:sz w:val="19"/>
-                <w:szCs w:val="19"/>
-              </w:rPr>
-              <w:br w:type="textWrapping"/>
-            </w:r>
-            <w:r>
-              <w:rPr>
-                <w:color w:val="404040"/>
-                <w:rFonts w:ascii="Century Gothic" w:hAnsi="Century Gothic" w:cs="Arial"/>
-                <w:sz w:val="19"/>
-                <w:szCs w:val="19"/>
-              </w:rPr>
-              <w:t xml:space="preserve">CON FECHA 05 ABRIL 2022 FIII ACCION 2 </w:t>
-            </w:r>
-            <w:r>
-              <w:rPr>
-                <w:color w:val="404040"/>
-                <w:rFonts w:ascii="Century Gothic" w:hAnsi="Century Gothic" w:cs="Arial"/>
-                <w:sz w:val="19"/>
-                <w:szCs w:val="19"/>
-              </w:rPr>
-              <w:br w:type="textWrapping"/>
-            </w:r>
-            <w:r>
-              <w:rPr>
-                <w:color w:val="404040"/>
-                <w:rFonts w:ascii="Century Gothic" w:hAnsi="Century Gothic" w:cs="Arial"/>
-                <w:sz w:val="19"/>
-                <w:szCs w:val="19"/>
-              </w:rPr>
-              <w:t xml:space="preserve">CON FECHA 19 ABRIL 2022 FIII ACCION 3 </w:t>
+              <w:t xml:space="preserve">CON FECHA 22 junio 2021 COMPARECE EL SUPERVISADO(A) ANTE LAS INSTALACIONES DE LA DIRECCIÓN GENERAL DE EJECUCIÓN DE PENAS, MEDIDAS DE SEGURIDAD, SUPERVISIÓN DE MEDIDAS CAUTELARES Y DE LA SUSPENSIÓN CONDICIONAL DEL PROCESO AL CUAL SE LE NOTIFICAN SUS OBLIGACIONES PROCESALES, ASÍ MISMO SE TIENE REGISTRO DE LAS SIGUIENTES PRESENTACIONES PERIÓDICAS </w:t>
             </w:r>
             <w:r>
               <w:rPr>
@@ -1834,7 +1798,7 @@
                 <w:sz w:val="19"/>
                 <w:szCs w:val="19"/>
               </w:rPr>
-              <w:t>V</w:t>
+              <w:t>II</w:t>
             </w:r>
           </w:p>
         </w:tc>
@@ -1863,7 +1827,7 @@
                 <w:sz w:val="19"/>
                 <w:szCs w:val="19"/>
               </w:rPr>
-              <w:t>APRENDER UNA PROFESIÓN U OFICIO O SEGUIR CURSOS DE CAPACITACIÓN EN EL LUGAR O LA INSTITUCIÓN QUE DETERMINE EL JUEZ DE CONTROL.</w:t>
+              <w:t>LA EXHIBICIÓN DE UNA GARANTÍA ECONÓMICA.</w:t>
             </w:r>
           </w:p>
         </w:tc>
@@ -1922,7 +1886,7 @@
                 <w:sz w:val="19"/>
                 <w:szCs w:val="19"/>
               </w:rPr>
-              <w:t>INCUMPLIMIENTO</w:t>
+              <w:t>CUMPLIMIENTO</w:t>
             </w:r>
           </w:p>
         </w:tc>
@@ -1992,7 +1956,7 @@
                 <w:sz w:val="19"/>
                 <w:szCs w:val="19"/>
               </w:rPr>
-              <w:t xml:space="preserve">CON FECHA 12 MAYO 2022 JANS JASN JA </w:t>
+              <w:t xml:space="preserve">CON FECHA 22 JUNIO 2021 SE NOTIFICA QUE DEBE REALIZAR EL PAGO DE LA GARANTÍA ECONÓMICA POR LA CANTIDAD DE $3,000.00 (SON: TRES MIL PESOS M.N.) SIENDO QUE A LA FECHA DE ESTE INFORME NO SE CUENTA CON DOCUMENTO ALGUNO QUE AVALE EL CUMPLIMIENTO DE ESTA MEDIDA. </w:t>
             </w:r>
             <w:r>
               <w:rPr>
@@ -2139,7 +2103,7 @@
                 <w:sz w:val="19"/>
                 <w:szCs w:val="19"/>
               </w:rPr>
-              <w:t>VIII</w:t>
+              <w:t>V</w:t>
             </w:r>
           </w:p>
         </w:tc>
@@ -2168,7 +2132,7 @@
                 <w:sz w:val="19"/>
                 <w:szCs w:val="19"/>
               </w:rPr>
-              <w:t>Trial UN TRABAJO O EMPLEO, O ADQUIRIR, EN EL PLAZO QUE EL JUEZ DE CONTROL DETERMINE, UN OFICIO, ARTE, INDUSTRIA O PROFESIÓN, SI NO TIENE MEDIOS PROPIOS DE SUBSISTENCIA.</w:t>
+              <w:t>LA PROHIBICIÓN DE SALIR SIN AUTORIZACIÓN DEL PAÍS, DE LA LOCALIDAD EN LA CUAL RESIDE O DEL ÁMBITO TERRITORIAL QUE FIJE EL JUEZ.</w:t>
             </w:r>
           </w:p>
         </w:tc>
@@ -2227,7 +2191,7 @@
                 <w:sz w:val="19"/>
                 <w:szCs w:val="19"/>
               </w:rPr>
-              <w:t>INCUMPLIMIENTO</w:t>
+              <w:t>CUMPLIMIENTO</w:t>
             </w:r>
           </w:p>
         </w:tc>
@@ -2297,25 +2261,7 @@
                 <w:sz w:val="19"/>
                 <w:szCs w:val="19"/>
               </w:rPr>
-              <w:t xml:space="preserve">Con fecha 10 mayo 2022 FVIII ACCION 1 </w:t>
-            </w:r>
-            <w:r>
-              <w:rPr>
-                <w:color w:val="404040"/>
-                <w:rFonts w:ascii="Century Gothic" w:hAnsi="Century Gothic" w:cs="Arial"/>
-                <w:sz w:val="19"/>
-                <w:szCs w:val="19"/>
-              </w:rPr>
-              <w:br w:type="textWrapping"/>
-            </w:r>
-            <w:r>
-              <w:rPr>
-                <w:color w:val="404040"/>
-                <w:rFonts w:ascii="Century Gothic" w:hAnsi="Century Gothic" w:cs="Arial"/>
-                <w:sz w:val="19"/>
-                <w:szCs w:val="19"/>
-              </w:rPr>
-              <w:t xml:space="preserve">Con fecha 18 mayo 2022 FVIII ACCION 2 </w:t>
+              <w:t xml:space="preserve">CON FECHA 05 JULIO 2021 SE ENVÍA OFICIO DE COLABORACIÓN A LA POLICÍA ESTATAL PARA LA VIGILANCIA DE ESTA MEDIDA, A LA FECHA NO SE CUENTA CON REPORTE ALGUNO SOBRE EL INCUMPLIMIENTO DE ESTA MEDIDA. </w:t>
             </w:r>
             <w:r>
               <w:rPr>
@@ -2497,7 +2443,7 @@
           <w:sz w:val="19"/>
           <w:szCs w:val="19"/>
         </w:rPr>
-        <w:t>3 S-D PRUEBA</w:t>
+        <w:t>RODRIGUEZ CHAVEZ JOSE MANUEL</w:t>
       </w:r>
       <w:r>
         <w:rPr>
@@ -2987,7 +2933,7 @@
                 <w:sz w:val="16"/>
                 <w:szCs w:val="16"/>
               </w:rPr>
-              <w:t>IOVANNI FERNÁNDEZ SÁNCHEZ</w:t>
+              <w:t>LIC. ANA ISABEL VALLES FLORES</w:t>
             </w:r>
           </w:p>
           <w:p>
@@ -3128,7 +3074,7 @@
                             <w:pPr>
                               <w:spacing w:before="0" w:after="0" w:lineRule="auto" w:line="240"/>
                             </w:pPr>
-                            <w:hyperlink r:id="R4acf496a2a814da2">
+                            <w:hyperlink r:id="Ra67416b5891c4406">
                               <w:r>
                                 <w:rPr>
                                   <w:color w:val="0000FF"/>
@@ -3171,8 +3117,8 @@
       <w:pgMar w:bottom="1418" w:footer="1724" w:gutter="0" w:header="709" w:left="1701" w:right="1701" w:top="1523"/>
       <w:pgNumType w:fmt="decimal"/>
       <w:cols w:equalWidth="1" w:num="1" w:space="708" w:sep="0"/>
-      <w:headerReference w:type="default" r:id="R429a0633c8fa420c"/>
-      <w:footerReference w:type="default" r:id="Red21ee6b35d24b70"/>
+      <w:headerReference w:type="default" r:id="Rf640636cf6a74463"/>
+      <w:footerReference w:type="default" r:id="Rc4add6548c4b4cad"/>
     </w:sectPr>
   </w:body>
 </w:document>
@@ -3226,7 +3172,7 @@
                       <pic:cNvPicPr/>
                     </pic:nvPicPr>
                     <pic:blipFill>
-                      <a:blip r:embed="R24f7a7644baf4a9c"/>
+                      <a:blip r:embed="Rb336ea45f13a435c"/>
                       <a:stretch/>
                     </pic:blipFill>
                     <pic:spPr>
@@ -3445,7 +3391,7 @@
                             </w:rPr>
                             <w:t xml:space="preserve">Email: </w:t>
                           </w:r>
-                          <w:hyperlink r:id="Re1178d822a664e89">
+                          <w:hyperlink r:id="R9092110f5360423d">
                             <w:r>
                               <w:rPr>
                                 <w:rStyle w:val="Hyperlink"/>
@@ -3521,7 +3467,7 @@
                       <pic:cNvPicPr/>
                     </pic:nvPicPr>
                     <pic:blipFill>
-                      <a:blip r:embed="Raac4867db7da4517"/>
+                      <a:blip r:embed="R4a7cfd7dcb6243f8"/>
                       <a:stretch/>
                     </pic:blipFill>
                     <pic:spPr>
@@ -3594,7 +3540,7 @@
                       <pic:cNvPicPr/>
                     </pic:nvPicPr>
                     <pic:blipFill>
-                      <a:blip r:embed="Rc2fbfddc478943b4"/>
+                      <a:blip r:embed="R23e871e873b046ab"/>
                       <a:stretch/>
                     </pic:blipFill>
                     <pic:spPr>
@@ -3642,7 +3588,7 @@
                       <pic:cNvPicPr/>
                     </pic:nvPicPr>
                     <pic:blipFill>
-                      <a:blip r:embed="R7892dd59ea074505"/>
+                      <a:blip r:embed="R86e3a7b191df4f17"/>
                       <a:stretch/>
                     </pic:blipFill>
                     <pic:spPr>

</xml_diff>